<commit_message>
Proposal: Draft-3 , minor changes
</commit_message>
<xml_diff>
--- a/Proposal.docx
+++ b/Proposal.docx
@@ -82,6 +82,7 @@
                                 <w:dataBinding w:prefixMappings="xmlns:ns0='http://purl.org/dc/elements/1.1/' xmlns:ns1='http://schemas.openxmlformats.org/package/2006/metadata/core-properties' " w:xpath="/ns1:coreProperties[1]/ns0:title[1]" w:storeItemID="{6C3C8BC8-F283-45AE-878A-BAB7291924A1}"/>
                                 <w:text w:multiLine="1"/>
                               </w:sdtPr>
+                              <w:sdtEndPr/>
                               <w:sdtContent>
                                 <w:r>
                                   <w:rPr>
@@ -186,6 +187,7 @@
           <w:docPartUnique/>
         </w:docPartObj>
       </w:sdtPr>
+      <w:sdtEndPr/>
       <w:sdtContent>
         <w:p>
           <w:pPr>
@@ -2414,7 +2416,7 @@
                 <w:sz w:val="24"/>
                 <w:szCs w:val="24"/>
               </w:rPr>
-              <w:t>8</w:t>
+              <w:t>7</w:t>
             </w:r>
             <w:r>
               <w:rPr>
@@ -2531,7 +2533,7 @@
                 <w:sz w:val="24"/>
                 <w:szCs w:val="24"/>
               </w:rPr>
-              <w:t>9</w:t>
+              <w:t>8</w:t>
             </w:r>
             <w:r>
               <w:rPr>
@@ -2648,7 +2650,7 @@
                 <w:sz w:val="24"/>
                 <w:szCs w:val="24"/>
               </w:rPr>
-              <w:t>10</w:t>
+              <w:t>9</w:t>
             </w:r>
             <w:r>
               <w:rPr>
@@ -2761,7 +2763,7 @@
                 <w:sz w:val="24"/>
                 <w:szCs w:val="24"/>
               </w:rPr>
-              <w:t>11</w:t>
+              <w:t>10</w:t>
             </w:r>
             <w:r>
               <w:rPr>
@@ -2874,7 +2876,7 @@
                 <w:sz w:val="24"/>
                 <w:szCs w:val="24"/>
               </w:rPr>
-              <w:t>12</w:t>
+              <w:t>11</w:t>
             </w:r>
             <w:r>
               <w:rPr>
@@ -2986,7 +2988,7 @@
                 <w:sz w:val="24"/>
                 <w:szCs w:val="24"/>
               </w:rPr>
-              <w:t>13</w:t>
+              <w:t>12</w:t>
             </w:r>
             <w:r>
               <w:rPr>
@@ -3099,7 +3101,7 @@
                 <w:sz w:val="24"/>
                 <w:szCs w:val="24"/>
               </w:rPr>
-              <w:t>13</w:t>
+              <w:t>12</w:t>
             </w:r>
             <w:r>
               <w:rPr>
@@ -3212,7 +3214,7 @@
                 <w:sz w:val="24"/>
                 <w:szCs w:val="24"/>
               </w:rPr>
-              <w:t>13</w:t>
+              <w:t>12</w:t>
             </w:r>
             <w:r>
               <w:rPr>
@@ -3325,7 +3327,7 @@
                 <w:sz w:val="24"/>
                 <w:szCs w:val="24"/>
               </w:rPr>
-              <w:t>13</w:t>
+              <w:t>12</w:t>
             </w:r>
             <w:r>
               <w:rPr>
@@ -3438,7 +3440,7 @@
                 <w:sz w:val="24"/>
                 <w:szCs w:val="24"/>
               </w:rPr>
-              <w:t>14</w:t>
+              <w:t>12</w:t>
             </w:r>
             <w:r>
               <w:rPr>
@@ -3551,7 +3553,7 @@
                 <w:sz w:val="24"/>
                 <w:szCs w:val="24"/>
               </w:rPr>
-              <w:t>14</w:t>
+              <w:t>13</w:t>
             </w:r>
             <w:r>
               <w:rPr>
@@ -3664,7 +3666,7 @@
                 <w:sz w:val="24"/>
                 <w:szCs w:val="24"/>
               </w:rPr>
-              <w:t>14</w:t>
+              <w:t>13</w:t>
             </w:r>
             <w:r>
               <w:rPr>
@@ -3776,7 +3778,7 @@
                 <w:sz w:val="24"/>
                 <w:szCs w:val="24"/>
               </w:rPr>
-              <w:t>16</w:t>
+              <w:t>14</w:t>
             </w:r>
             <w:r>
               <w:rPr>
@@ -3888,7 +3890,7 @@
                 <w:sz w:val="24"/>
                 <w:szCs w:val="24"/>
               </w:rPr>
-              <w:t>17</w:t>
+              <w:t>15</w:t>
             </w:r>
             <w:r>
               <w:rPr>
@@ -4197,7 +4199,7 @@
             <w:sz w:val="24"/>
             <w:szCs w:val="24"/>
           </w:rPr>
-          <w:t>7</w:t>
+          <w:t>6</w:t>
         </w:r>
         <w:r>
           <w:rPr>
@@ -4293,7 +4295,7 @@
             <w:sz w:val="24"/>
             <w:szCs w:val="24"/>
           </w:rPr>
-          <w:t>9</w:t>
+          <w:t>8</w:t>
         </w:r>
         <w:r>
           <w:rPr>
@@ -4389,7 +4391,7 @@
             <w:sz w:val="24"/>
             <w:szCs w:val="24"/>
           </w:rPr>
-          <w:t>10</w:t>
+          <w:t>9</w:t>
         </w:r>
         <w:r>
           <w:rPr>
@@ -5158,6 +5160,8 @@
         </w:rPr>
         <w:t>BiLSTM</w:t>
       </w:r>
+      <w:bookmarkStart w:id="5" w:name="_GoBack"/>
+      <w:bookmarkEnd w:id="5"/>
       <w:r>
         <w:rPr>
           <w:rFonts w:ascii="Times New Roman" w:hAnsi="Times New Roman" w:cs="Times New Roman"/>
@@ -5493,7 +5497,7 @@
           <w:szCs w:val="32"/>
         </w:rPr>
       </w:pPr>
-      <w:bookmarkStart w:id="5" w:name="_Toc138547710"/>
+      <w:bookmarkStart w:id="6" w:name="_Toc138547710"/>
       <w:r>
         <w:rPr>
           <w:sz w:val="28"/>
@@ -5503,7 +5507,7 @@
         <w:t>Introduction</w:t>
       </w:r>
       <w:bookmarkEnd w:id="1"/>
-      <w:bookmarkEnd w:id="5"/>
+      <w:bookmarkEnd w:id="6"/>
     </w:p>
     <w:p>
       <w:pPr>
@@ -5677,6 +5681,7 @@
           <w:id w:val="-1975597023"/>
           <w:citation/>
         </w:sdtPr>
+        <w:sdtEndPr/>
         <w:sdtContent>
           <w:r>
             <w:rPr>
@@ -5804,6 +5809,86 @@
           <w:szCs w:val="24"/>
         </w:rPr>
       </w:pPr>
+      <w:r>
+        <w:rPr>
+          <w:rFonts w:ascii="Times New Roman" w:hAnsi="Times New Roman" w:cs="Times New Roman"/>
+          <w:sz w:val="24"/>
+          <w:szCs w:val="24"/>
+        </w:rPr>
+        <w:t>The</w:t>
+      </w:r>
+      <w:r>
+        <w:rPr>
+          <w:rFonts w:ascii="Times New Roman" w:hAnsi="Times New Roman" w:cs="Times New Roman"/>
+          <w:sz w:val="24"/>
+          <w:szCs w:val="24"/>
+        </w:rPr>
+        <w:t xml:space="preserve"> world wide web and the </w:t>
+      </w:r>
+      <w:r>
+        <w:rPr>
+          <w:rFonts w:ascii="Times New Roman" w:hAnsi="Times New Roman" w:cs="Times New Roman"/>
+          <w:sz w:val="24"/>
+          <w:szCs w:val="24"/>
+        </w:rPr>
+        <w:t>Internet</w:t>
+      </w:r>
+      <w:r>
+        <w:rPr>
+          <w:rFonts w:ascii="Times New Roman" w:hAnsi="Times New Roman" w:cs="Times New Roman"/>
+          <w:sz w:val="24"/>
+          <w:szCs w:val="24"/>
+        </w:rPr>
+        <w:t xml:space="preserve"> have connected people from distant </w:t>
+      </w:r>
+      <w:r>
+        <w:rPr>
+          <w:rFonts w:ascii="Times New Roman" w:hAnsi="Times New Roman" w:cs="Times New Roman"/>
+          <w:sz w:val="24"/>
+          <w:szCs w:val="24"/>
+        </w:rPr>
+        <w:t>parts</w:t>
+      </w:r>
+      <w:r>
+        <w:rPr>
+          <w:rFonts w:ascii="Times New Roman" w:hAnsi="Times New Roman" w:cs="Times New Roman"/>
+          <w:sz w:val="24"/>
+          <w:szCs w:val="24"/>
+        </w:rPr>
+        <w:t xml:space="preserve"> of the world. Moreover, it has become a tool that allows us to connect even </w:t>
+      </w:r>
+      <w:r>
+        <w:rPr>
+          <w:rFonts w:ascii="Times New Roman" w:hAnsi="Times New Roman" w:cs="Times New Roman"/>
+          <w:sz w:val="24"/>
+          <w:szCs w:val="24"/>
+        </w:rPr>
+        <w:t>in</w:t>
+      </w:r>
+      <w:r>
+        <w:rPr>
+          <w:rFonts w:ascii="Times New Roman" w:hAnsi="Times New Roman" w:cs="Times New Roman"/>
+          <w:sz w:val="24"/>
+          <w:szCs w:val="24"/>
+        </w:rPr>
+        <w:t xml:space="preserve"> the most isolated </w:t>
+      </w:r>
+      <w:r>
+        <w:rPr>
+          <w:rFonts w:ascii="Times New Roman" w:hAnsi="Times New Roman" w:cs="Times New Roman"/>
+          <w:sz w:val="24"/>
+          <w:szCs w:val="24"/>
+        </w:rPr>
+        <w:t>period</w:t>
+      </w:r>
+      <w:r>
+        <w:rPr>
+          <w:rFonts w:ascii="Times New Roman" w:hAnsi="Times New Roman" w:cs="Times New Roman"/>
+          <w:sz w:val="24"/>
+          <w:szCs w:val="24"/>
+        </w:rPr>
+        <w:t>, just like the recent pandemic. It also can be taken into account that people are more comfortable sharing their emotions on social media rather than with a person. So, as the number of people who prefer Nepali on digital platforms increases, it is apparent that a proper analysis and sentiment classification of these posts/tweets/comments on digital/social media platforms is necessary.</w:t>
+      </w:r>
     </w:p>
     <w:p>
       <w:pPr>
@@ -5821,47 +5906,263 @@
           <w:sz w:val="24"/>
           <w:szCs w:val="24"/>
         </w:rPr>
-        <w:t>The</w:t>
-      </w:r>
-      <w:r>
-        <w:rPr>
-          <w:rFonts w:ascii="Times New Roman" w:hAnsi="Times New Roman" w:cs="Times New Roman"/>
-          <w:sz w:val="24"/>
-          <w:szCs w:val="24"/>
-        </w:rPr>
-        <w:t xml:space="preserve"> world wide web and the </w:t>
-      </w:r>
-      <w:r>
-        <w:rPr>
-          <w:rFonts w:ascii="Times New Roman" w:hAnsi="Times New Roman" w:cs="Times New Roman"/>
-          <w:sz w:val="24"/>
-          <w:szCs w:val="24"/>
-        </w:rPr>
-        <w:t>Internet</w:t>
-      </w:r>
-      <w:r>
-        <w:rPr>
-          <w:rFonts w:ascii="Times New Roman" w:hAnsi="Times New Roman" w:cs="Times New Roman"/>
-          <w:sz w:val="24"/>
-          <w:szCs w:val="24"/>
-        </w:rPr>
-        <w:t xml:space="preserve"> have connected people from distant </w:t>
-      </w:r>
-      <w:r>
-        <w:rPr>
-          <w:rFonts w:ascii="Times New Roman" w:hAnsi="Times New Roman" w:cs="Times New Roman"/>
-          <w:sz w:val="24"/>
-          <w:szCs w:val="24"/>
-        </w:rPr>
-        <w:t>parts</w:t>
-      </w:r>
-      <w:r>
-        <w:rPr>
-          <w:rFonts w:ascii="Times New Roman" w:hAnsi="Times New Roman" w:cs="Times New Roman"/>
-          <w:sz w:val="24"/>
-          <w:szCs w:val="24"/>
-        </w:rPr>
-        <w:t xml:space="preserve"> of the world. Moreover, it has become a tool that allows us to connect even </w:t>
+        <w:t xml:space="preserve">The young generation, in </w:t>
+      </w:r>
+      <w:r>
+        <w:rPr>
+          <w:rFonts w:ascii="Times New Roman" w:hAnsi="Times New Roman" w:cs="Times New Roman"/>
+          <w:sz w:val="24"/>
+          <w:szCs w:val="24"/>
+        </w:rPr>
+        <w:t xml:space="preserve">the </w:t>
+      </w:r>
+      <w:r>
+        <w:rPr>
+          <w:rFonts w:ascii="Times New Roman" w:hAnsi="Times New Roman" w:cs="Times New Roman"/>
+          <w:sz w:val="24"/>
+          <w:szCs w:val="24"/>
+        </w:rPr>
+        <w:t xml:space="preserve">majority, prefers the usage of English as the mode </w:t>
+      </w:r>
+      <w:r>
+        <w:rPr>
+          <w:rFonts w:ascii="Times New Roman" w:hAnsi="Times New Roman" w:cs="Times New Roman"/>
+          <w:sz w:val="24"/>
+          <w:szCs w:val="24"/>
+        </w:rPr>
+        <w:t xml:space="preserve">of </w:t>
+      </w:r>
+      <w:r>
+        <w:rPr>
+          <w:rFonts w:ascii="Times New Roman" w:hAnsi="Times New Roman" w:cs="Times New Roman"/>
+          <w:sz w:val="24"/>
+          <w:szCs w:val="24"/>
+        </w:rPr>
+        <w:t xml:space="preserve">expression. Even so, the actual number of people that use </w:t>
+      </w:r>
+      <w:r>
+        <w:rPr>
+          <w:rFonts w:ascii="Times New Roman" w:hAnsi="Times New Roman" w:cs="Times New Roman"/>
+          <w:sz w:val="24"/>
+          <w:szCs w:val="24"/>
+        </w:rPr>
+        <w:t xml:space="preserve">the </w:t>
+      </w:r>
+      <w:r>
+        <w:rPr>
+          <w:rFonts w:ascii="Times New Roman" w:hAnsi="Times New Roman" w:cs="Times New Roman"/>
+          <w:sz w:val="24"/>
+          <w:szCs w:val="24"/>
+        </w:rPr>
+        <w:t xml:space="preserve">English language is very </w:t>
+      </w:r>
+      <w:r>
+        <w:rPr>
+          <w:rFonts w:ascii="Times New Roman" w:hAnsi="Times New Roman" w:cs="Times New Roman"/>
+          <w:sz w:val="24"/>
+          <w:szCs w:val="24"/>
+        </w:rPr>
+        <w:t xml:space="preserve">minimal, where most prefer to use only English alphabets to converse and </w:t>
+      </w:r>
+      <w:r>
+        <w:rPr>
+          <w:rFonts w:ascii="Times New Roman" w:hAnsi="Times New Roman" w:cs="Times New Roman"/>
+          <w:sz w:val="24"/>
+          <w:szCs w:val="24"/>
+        </w:rPr>
+        <w:t xml:space="preserve">express </w:t>
+      </w:r>
+      <w:r>
+        <w:rPr>
+          <w:rFonts w:ascii="Times New Roman" w:hAnsi="Times New Roman" w:cs="Times New Roman"/>
+          <w:sz w:val="24"/>
+          <w:szCs w:val="24"/>
+        </w:rPr>
+        <w:t xml:space="preserve">themselves </w:t>
+      </w:r>
+      <w:r>
+        <w:rPr>
+          <w:rFonts w:ascii="Times New Roman" w:hAnsi="Times New Roman" w:cs="Times New Roman"/>
+          <w:sz w:val="24"/>
+          <w:szCs w:val="24"/>
+        </w:rPr>
+        <w:t xml:space="preserve">in Nepali. </w:t>
+      </w:r>
+      <w:r>
+        <w:rPr>
+          <w:rFonts w:ascii="Times New Roman" w:hAnsi="Times New Roman" w:cs="Times New Roman"/>
+          <w:sz w:val="24"/>
+          <w:szCs w:val="24"/>
+        </w:rPr>
+        <w:t>Nonetheless</w:t>
+      </w:r>
+      <w:r>
+        <w:rPr>
+          <w:rFonts w:ascii="Times New Roman" w:hAnsi="Times New Roman" w:cs="Times New Roman"/>
+          <w:sz w:val="24"/>
+          <w:szCs w:val="24"/>
+        </w:rPr>
+        <w:t xml:space="preserve">, there are groups of people that express themselves on </w:t>
+      </w:r>
+      <w:r>
+        <w:rPr>
+          <w:rFonts w:ascii="Times New Roman" w:hAnsi="Times New Roman" w:cs="Times New Roman"/>
+          <w:sz w:val="24"/>
+          <w:szCs w:val="24"/>
+        </w:rPr>
+        <w:t xml:space="preserve">the </w:t>
+      </w:r>
+      <w:r>
+        <w:rPr>
+          <w:rFonts w:ascii="Times New Roman" w:hAnsi="Times New Roman" w:cs="Times New Roman"/>
+          <w:sz w:val="24"/>
+          <w:szCs w:val="24"/>
+        </w:rPr>
+        <w:t xml:space="preserve">internet using Nepali (Devanagari Script). The number of these peoples are growing as there </w:t>
+      </w:r>
+      <w:r>
+        <w:rPr>
+          <w:rFonts w:ascii="Times New Roman" w:hAnsi="Times New Roman" w:cs="Times New Roman"/>
+          <w:sz w:val="24"/>
+          <w:szCs w:val="24"/>
+        </w:rPr>
+        <w:t>is</w:t>
+      </w:r>
+      <w:r>
+        <w:rPr>
+          <w:rFonts w:ascii="Times New Roman" w:hAnsi="Times New Roman" w:cs="Times New Roman"/>
+          <w:sz w:val="24"/>
+          <w:szCs w:val="24"/>
+        </w:rPr>
+        <w:t xml:space="preserve"> </w:t>
+      </w:r>
+      <w:r>
+        <w:rPr>
+          <w:rFonts w:ascii="Times New Roman" w:hAnsi="Times New Roman" w:cs="Times New Roman"/>
+          <w:sz w:val="24"/>
+          <w:szCs w:val="24"/>
+        </w:rPr>
+        <w:t xml:space="preserve">the </w:t>
+      </w:r>
+      <w:r>
+        <w:rPr>
+          <w:rFonts w:ascii="Times New Roman" w:hAnsi="Times New Roman" w:cs="Times New Roman"/>
+          <w:sz w:val="24"/>
+          <w:szCs w:val="24"/>
+        </w:rPr>
+        <w:t xml:space="preserve">availability of typing in Nepali using, may it be Nepali </w:t>
+      </w:r>
+      <w:r>
+        <w:rPr>
+          <w:rFonts w:ascii="Times New Roman" w:hAnsi="Times New Roman" w:cs="Times New Roman"/>
+          <w:sz w:val="24"/>
+          <w:szCs w:val="24"/>
+        </w:rPr>
+        <w:t>character-labeled</w:t>
+      </w:r>
+      <w:r>
+        <w:rPr>
+          <w:rFonts w:ascii="Times New Roman" w:hAnsi="Times New Roman" w:cs="Times New Roman"/>
+          <w:sz w:val="24"/>
+          <w:szCs w:val="24"/>
+        </w:rPr>
+        <w:t xml:space="preserve"> keyboards or </w:t>
+      </w:r>
+      <w:r>
+        <w:rPr>
+          <w:rFonts w:ascii="Times New Roman" w:hAnsi="Times New Roman" w:cs="Times New Roman"/>
+          <w:sz w:val="24"/>
+          <w:szCs w:val="24"/>
+        </w:rPr>
+        <w:t>English-to-</w:t>
+      </w:r>
+      <w:r>
+        <w:rPr>
+          <w:rFonts w:ascii="Times New Roman" w:hAnsi="Times New Roman" w:cs="Times New Roman"/>
+          <w:sz w:val="24"/>
+          <w:szCs w:val="24"/>
+        </w:rPr>
+        <w:t>Nepali Unicode converter. The growing number can also be attributed to the usage of Nepali by public figures (politicians, actors</w:t>
+      </w:r>
+      <w:r>
+        <w:rPr>
+          <w:rFonts w:ascii="Times New Roman" w:hAnsi="Times New Roman" w:cs="Times New Roman"/>
+          <w:sz w:val="24"/>
+          <w:szCs w:val="24"/>
+        </w:rPr>
+        <w:t>,</w:t>
+      </w:r>
+      <w:r>
+        <w:rPr>
+          <w:rFonts w:ascii="Times New Roman" w:hAnsi="Times New Roman" w:cs="Times New Roman"/>
+          <w:sz w:val="24"/>
+          <w:szCs w:val="24"/>
+        </w:rPr>
+        <w:t xml:space="preserve"> and others) and as well as business </w:t>
+      </w:r>
+      <w:r>
+        <w:rPr>
+          <w:rFonts w:ascii="Times New Roman" w:hAnsi="Times New Roman" w:cs="Times New Roman"/>
+          <w:sz w:val="24"/>
+          <w:szCs w:val="24"/>
+        </w:rPr>
+        <w:t>organizations</w:t>
+      </w:r>
+      <w:r>
+        <w:rPr>
+          <w:rFonts w:ascii="Times New Roman" w:hAnsi="Times New Roman" w:cs="Times New Roman"/>
+          <w:sz w:val="24"/>
+          <w:szCs w:val="24"/>
+        </w:rPr>
+        <w:t xml:space="preserve">, as most of </w:t>
+      </w:r>
+      <w:r>
+        <w:rPr>
+          <w:rFonts w:ascii="Times New Roman" w:hAnsi="Times New Roman" w:cs="Times New Roman"/>
+          <w:sz w:val="24"/>
+          <w:szCs w:val="24"/>
+        </w:rPr>
+        <w:t>the target audience for these business organizations</w:t>
+      </w:r>
+      <w:r>
+        <w:rPr>
+          <w:rFonts w:ascii="Times New Roman" w:hAnsi="Times New Roman" w:cs="Times New Roman"/>
+          <w:sz w:val="24"/>
+          <w:szCs w:val="24"/>
+        </w:rPr>
+        <w:t xml:space="preserve"> do not understand English, </w:t>
+      </w:r>
+      <w:r>
+        <w:rPr>
+          <w:rFonts w:ascii="Times New Roman" w:hAnsi="Times New Roman" w:cs="Times New Roman"/>
+          <w:sz w:val="24"/>
+          <w:szCs w:val="24"/>
+        </w:rPr>
+        <w:t>to increase</w:t>
+      </w:r>
+      <w:r>
+        <w:rPr>
+          <w:rFonts w:ascii="Times New Roman" w:hAnsi="Times New Roman" w:cs="Times New Roman"/>
+          <w:sz w:val="24"/>
+          <w:szCs w:val="24"/>
+        </w:rPr>
+        <w:t xml:space="preserve"> reachability. Also, the online news portals </w:t>
+      </w:r>
+      <w:r>
+        <w:rPr>
+          <w:rFonts w:ascii="Times New Roman" w:hAnsi="Times New Roman" w:cs="Times New Roman"/>
+          <w:sz w:val="24"/>
+          <w:szCs w:val="24"/>
+        </w:rPr>
+        <w:t>must be attributed as they have long since published</w:t>
+      </w:r>
+      <w:r>
+        <w:rPr>
+          <w:rFonts w:ascii="Times New Roman" w:hAnsi="Times New Roman" w:cs="Times New Roman"/>
+          <w:sz w:val="24"/>
+          <w:szCs w:val="24"/>
+        </w:rPr>
+        <w:t xml:space="preserve"> news </w:t>
       </w:r>
       <w:r>
         <w:rPr>
@@ -5877,23 +6178,15 @@
           <w:sz w:val="24"/>
           <w:szCs w:val="24"/>
         </w:rPr>
-        <w:t xml:space="preserve"> the most isolated </w:t>
-      </w:r>
-      <w:r>
-        <w:rPr>
-          <w:rFonts w:ascii="Times New Roman" w:hAnsi="Times New Roman" w:cs="Times New Roman"/>
-          <w:sz w:val="24"/>
-          <w:szCs w:val="24"/>
-        </w:rPr>
-        <w:t>period</w:t>
-      </w:r>
-      <w:r>
-        <w:rPr>
-          <w:rFonts w:ascii="Times New Roman" w:hAnsi="Times New Roman" w:cs="Times New Roman"/>
-          <w:sz w:val="24"/>
-          <w:szCs w:val="24"/>
-        </w:rPr>
-        <w:t>, just like the recent pandemic. It also can be taken into account that people are more comfortable sharing their emotions on social media rather than with a person. So, as the number of people who prefer Nepali on digital platforms increases, it is apparent that a proper analysis and sentiment classification of these posts/tweets/comments on digital/social media platforms is necessary.</w:t>
+        <w:t xml:space="preserve"> Nepali script</w:t>
+      </w:r>
+      <w:r>
+        <w:rPr>
+          <w:rFonts w:ascii="Times New Roman" w:hAnsi="Times New Roman" w:cs="Times New Roman"/>
+          <w:sz w:val="24"/>
+          <w:szCs w:val="24"/>
+        </w:rPr>
+        <w:t>.</w:t>
       </w:r>
     </w:p>
     <w:p>
@@ -5906,323 +6199,12 @@
           <w:szCs w:val="24"/>
         </w:rPr>
       </w:pPr>
-    </w:p>
-    <w:p>
-      <w:pPr>
-        <w:spacing w:line="360" w:lineRule="auto"/>
-        <w:jc w:val="both"/>
-        <w:rPr>
-          <w:rFonts w:ascii="Times New Roman" w:hAnsi="Times New Roman" w:cs="Times New Roman"/>
-          <w:sz w:val="24"/>
-          <w:szCs w:val="24"/>
-        </w:rPr>
-      </w:pPr>
-      <w:r>
-        <w:rPr>
-          <w:rFonts w:ascii="Times New Roman" w:hAnsi="Times New Roman" w:cs="Times New Roman"/>
-          <w:sz w:val="24"/>
-          <w:szCs w:val="24"/>
-        </w:rPr>
-        <w:t xml:space="preserve">The young generation, in </w:t>
-      </w:r>
-      <w:r>
-        <w:rPr>
-          <w:rFonts w:ascii="Times New Roman" w:hAnsi="Times New Roman" w:cs="Times New Roman"/>
-          <w:sz w:val="24"/>
-          <w:szCs w:val="24"/>
-        </w:rPr>
-        <w:t xml:space="preserve">the </w:t>
-      </w:r>
-      <w:r>
-        <w:rPr>
-          <w:rFonts w:ascii="Times New Roman" w:hAnsi="Times New Roman" w:cs="Times New Roman"/>
-          <w:sz w:val="24"/>
-          <w:szCs w:val="24"/>
-        </w:rPr>
-        <w:t xml:space="preserve">majority, prefers the usage of English as the mode </w:t>
-      </w:r>
-      <w:r>
-        <w:rPr>
-          <w:rFonts w:ascii="Times New Roman" w:hAnsi="Times New Roman" w:cs="Times New Roman"/>
-          <w:sz w:val="24"/>
-          <w:szCs w:val="24"/>
-        </w:rPr>
-        <w:t xml:space="preserve">of </w:t>
-      </w:r>
-      <w:r>
-        <w:rPr>
-          <w:rFonts w:ascii="Times New Roman" w:hAnsi="Times New Roman" w:cs="Times New Roman"/>
-          <w:sz w:val="24"/>
-          <w:szCs w:val="24"/>
-        </w:rPr>
-        <w:t xml:space="preserve">expression. Even so, the actual number of people that use </w:t>
-      </w:r>
-      <w:r>
-        <w:rPr>
-          <w:rFonts w:ascii="Times New Roman" w:hAnsi="Times New Roman" w:cs="Times New Roman"/>
-          <w:sz w:val="24"/>
-          <w:szCs w:val="24"/>
-        </w:rPr>
-        <w:t xml:space="preserve">the </w:t>
-      </w:r>
-      <w:r>
-        <w:rPr>
-          <w:rFonts w:ascii="Times New Roman" w:hAnsi="Times New Roman" w:cs="Times New Roman"/>
-          <w:sz w:val="24"/>
-          <w:szCs w:val="24"/>
-        </w:rPr>
-        <w:t xml:space="preserve">English language is very </w:t>
-      </w:r>
-      <w:r>
-        <w:rPr>
-          <w:rFonts w:ascii="Times New Roman" w:hAnsi="Times New Roman" w:cs="Times New Roman"/>
-          <w:sz w:val="24"/>
-          <w:szCs w:val="24"/>
-        </w:rPr>
-        <w:t xml:space="preserve">minimal, where most prefer to use only English alphabets to converse and </w:t>
-      </w:r>
-      <w:r>
-        <w:rPr>
-          <w:rFonts w:ascii="Times New Roman" w:hAnsi="Times New Roman" w:cs="Times New Roman"/>
-          <w:sz w:val="24"/>
-          <w:szCs w:val="24"/>
-        </w:rPr>
-        <w:t xml:space="preserve">express </w:t>
-      </w:r>
-      <w:r>
-        <w:rPr>
-          <w:rFonts w:ascii="Times New Roman" w:hAnsi="Times New Roman" w:cs="Times New Roman"/>
-          <w:sz w:val="24"/>
-          <w:szCs w:val="24"/>
-        </w:rPr>
-        <w:t xml:space="preserve">themselves </w:t>
-      </w:r>
-      <w:r>
-        <w:rPr>
-          <w:rFonts w:ascii="Times New Roman" w:hAnsi="Times New Roman" w:cs="Times New Roman"/>
-          <w:sz w:val="24"/>
-          <w:szCs w:val="24"/>
-        </w:rPr>
-        <w:t xml:space="preserve">in Nepali. </w:t>
-      </w:r>
-      <w:r>
-        <w:rPr>
-          <w:rFonts w:ascii="Times New Roman" w:hAnsi="Times New Roman" w:cs="Times New Roman"/>
-          <w:sz w:val="24"/>
-          <w:szCs w:val="24"/>
-        </w:rPr>
-        <w:t>Nonetheless</w:t>
-      </w:r>
-      <w:r>
-        <w:rPr>
-          <w:rFonts w:ascii="Times New Roman" w:hAnsi="Times New Roman" w:cs="Times New Roman"/>
-          <w:sz w:val="24"/>
-          <w:szCs w:val="24"/>
-        </w:rPr>
-        <w:t xml:space="preserve">, there are groups of people that express themselves on </w:t>
-      </w:r>
-      <w:r>
-        <w:rPr>
-          <w:rFonts w:ascii="Times New Roman" w:hAnsi="Times New Roman" w:cs="Times New Roman"/>
-          <w:sz w:val="24"/>
-          <w:szCs w:val="24"/>
-        </w:rPr>
-        <w:t xml:space="preserve">the </w:t>
-      </w:r>
-      <w:r>
-        <w:rPr>
-          <w:rFonts w:ascii="Times New Roman" w:hAnsi="Times New Roman" w:cs="Times New Roman"/>
-          <w:sz w:val="24"/>
-          <w:szCs w:val="24"/>
-        </w:rPr>
-        <w:t xml:space="preserve">internet using Nepali (Devanagari Script). The number of these peoples are growing as there </w:t>
-      </w:r>
-      <w:r>
-        <w:rPr>
-          <w:rFonts w:ascii="Times New Roman" w:hAnsi="Times New Roman" w:cs="Times New Roman"/>
-          <w:sz w:val="24"/>
-          <w:szCs w:val="24"/>
-        </w:rPr>
-        <w:t>is</w:t>
-      </w:r>
-      <w:r>
-        <w:rPr>
-          <w:rFonts w:ascii="Times New Roman" w:hAnsi="Times New Roman" w:cs="Times New Roman"/>
-          <w:sz w:val="24"/>
-          <w:szCs w:val="24"/>
-        </w:rPr>
-        <w:t xml:space="preserve"> </w:t>
-      </w:r>
-      <w:r>
-        <w:rPr>
-          <w:rFonts w:ascii="Times New Roman" w:hAnsi="Times New Roman" w:cs="Times New Roman"/>
-          <w:sz w:val="24"/>
-          <w:szCs w:val="24"/>
-        </w:rPr>
-        <w:t xml:space="preserve">the </w:t>
-      </w:r>
-      <w:r>
-        <w:rPr>
-          <w:rFonts w:ascii="Times New Roman" w:hAnsi="Times New Roman" w:cs="Times New Roman"/>
-          <w:sz w:val="24"/>
-          <w:szCs w:val="24"/>
-        </w:rPr>
-        <w:t xml:space="preserve">availability of typing in Nepali using, may it be Nepali </w:t>
-      </w:r>
-      <w:r>
-        <w:rPr>
-          <w:rFonts w:ascii="Times New Roman" w:hAnsi="Times New Roman" w:cs="Times New Roman"/>
-          <w:sz w:val="24"/>
-          <w:szCs w:val="24"/>
-        </w:rPr>
-        <w:t>character-labeled</w:t>
-      </w:r>
-      <w:r>
-        <w:rPr>
-          <w:rFonts w:ascii="Times New Roman" w:hAnsi="Times New Roman" w:cs="Times New Roman"/>
-          <w:sz w:val="24"/>
-          <w:szCs w:val="24"/>
-        </w:rPr>
-        <w:t xml:space="preserve"> keyboards or </w:t>
-      </w:r>
-      <w:r>
-        <w:rPr>
-          <w:rFonts w:ascii="Times New Roman" w:hAnsi="Times New Roman" w:cs="Times New Roman"/>
-          <w:sz w:val="24"/>
-          <w:szCs w:val="24"/>
-        </w:rPr>
-        <w:t>English-to-</w:t>
-      </w:r>
-      <w:r>
-        <w:rPr>
-          <w:rFonts w:ascii="Times New Roman" w:hAnsi="Times New Roman" w:cs="Times New Roman"/>
-          <w:sz w:val="24"/>
-          <w:szCs w:val="24"/>
-        </w:rPr>
-        <w:t>Nepali Unicode converter. The growing number can also be attributed to the usage of Nepali by public figures (politicians, actors</w:t>
-      </w:r>
-      <w:r>
-        <w:rPr>
-          <w:rFonts w:ascii="Times New Roman" w:hAnsi="Times New Roman" w:cs="Times New Roman"/>
-          <w:sz w:val="24"/>
-          <w:szCs w:val="24"/>
-        </w:rPr>
-        <w:t>,</w:t>
-      </w:r>
-      <w:r>
-        <w:rPr>
-          <w:rFonts w:ascii="Times New Roman" w:hAnsi="Times New Roman" w:cs="Times New Roman"/>
-          <w:sz w:val="24"/>
-          <w:szCs w:val="24"/>
-        </w:rPr>
-        <w:t xml:space="preserve"> and others) and as well as business </w:t>
-      </w:r>
-      <w:r>
-        <w:rPr>
-          <w:rFonts w:ascii="Times New Roman" w:hAnsi="Times New Roman" w:cs="Times New Roman"/>
-          <w:sz w:val="24"/>
-          <w:szCs w:val="24"/>
-        </w:rPr>
-        <w:t>organizations</w:t>
-      </w:r>
-      <w:r>
-        <w:rPr>
-          <w:rFonts w:ascii="Times New Roman" w:hAnsi="Times New Roman" w:cs="Times New Roman"/>
-          <w:sz w:val="24"/>
-          <w:szCs w:val="24"/>
-        </w:rPr>
-        <w:t xml:space="preserve">, as most of </w:t>
-      </w:r>
-      <w:r>
-        <w:rPr>
-          <w:rFonts w:ascii="Times New Roman" w:hAnsi="Times New Roman" w:cs="Times New Roman"/>
-          <w:sz w:val="24"/>
-          <w:szCs w:val="24"/>
-        </w:rPr>
-        <w:t>the target audience for these business organizations</w:t>
-      </w:r>
-      <w:r>
-        <w:rPr>
-          <w:rFonts w:ascii="Times New Roman" w:hAnsi="Times New Roman" w:cs="Times New Roman"/>
-          <w:sz w:val="24"/>
-          <w:szCs w:val="24"/>
-        </w:rPr>
-        <w:t xml:space="preserve"> do not understand English, </w:t>
-      </w:r>
-      <w:r>
-        <w:rPr>
-          <w:rFonts w:ascii="Times New Roman" w:hAnsi="Times New Roman" w:cs="Times New Roman"/>
-          <w:sz w:val="24"/>
-          <w:szCs w:val="24"/>
-        </w:rPr>
-        <w:t>to increase</w:t>
-      </w:r>
-      <w:r>
-        <w:rPr>
-          <w:rFonts w:ascii="Times New Roman" w:hAnsi="Times New Roman" w:cs="Times New Roman"/>
-          <w:sz w:val="24"/>
-          <w:szCs w:val="24"/>
-        </w:rPr>
-        <w:t xml:space="preserve"> reachability. Also, the online news portals </w:t>
-      </w:r>
-      <w:r>
-        <w:rPr>
-          <w:rFonts w:ascii="Times New Roman" w:hAnsi="Times New Roman" w:cs="Times New Roman"/>
-          <w:sz w:val="24"/>
-          <w:szCs w:val="24"/>
-        </w:rPr>
-        <w:t>must be attributed as they have long since published</w:t>
-      </w:r>
-      <w:r>
-        <w:rPr>
-          <w:rFonts w:ascii="Times New Roman" w:hAnsi="Times New Roman" w:cs="Times New Roman"/>
-          <w:sz w:val="24"/>
-          <w:szCs w:val="24"/>
-        </w:rPr>
-        <w:t xml:space="preserve"> news </w:t>
-      </w:r>
-      <w:r>
-        <w:rPr>
-          <w:rFonts w:ascii="Times New Roman" w:hAnsi="Times New Roman" w:cs="Times New Roman"/>
-          <w:sz w:val="24"/>
-          <w:szCs w:val="24"/>
-        </w:rPr>
-        <w:t>in</w:t>
-      </w:r>
-      <w:r>
-        <w:rPr>
-          <w:rFonts w:ascii="Times New Roman" w:hAnsi="Times New Roman" w:cs="Times New Roman"/>
-          <w:sz w:val="24"/>
-          <w:szCs w:val="24"/>
-        </w:rPr>
-        <w:t xml:space="preserve"> Nepali script</w:t>
-      </w:r>
-      <w:r>
-        <w:rPr>
-          <w:rFonts w:ascii="Times New Roman" w:hAnsi="Times New Roman" w:cs="Times New Roman"/>
-          <w:sz w:val="24"/>
-          <w:szCs w:val="24"/>
-        </w:rPr>
-        <w:t>.</w:t>
-      </w:r>
-    </w:p>
-    <w:p>
-      <w:pPr>
-        <w:spacing w:line="360" w:lineRule="auto"/>
-        <w:jc w:val="both"/>
-        <w:rPr>
-          <w:rFonts w:ascii="Times New Roman" w:hAnsi="Times New Roman" w:cs="Times New Roman"/>
-          <w:sz w:val="24"/>
-          <w:szCs w:val="24"/>
-        </w:rPr>
-      </w:pPr>
-      <w:r>
-        <w:rPr>
-          <w:rFonts w:ascii="Times New Roman" w:hAnsi="Times New Roman" w:cs="Times New Roman"/>
-          <w:sz w:val="24"/>
-          <w:szCs w:val="24"/>
-        </w:rPr>
-        <w:lastRenderedPageBreak/>
+      <w:r>
+        <w:rPr>
+          <w:rFonts w:ascii="Times New Roman" w:hAnsi="Times New Roman" w:cs="Times New Roman"/>
+          <w:sz w:val="24"/>
+          <w:szCs w:val="24"/>
+        </w:rPr>
         <w:t>In recent years, a state-of-the-art neural network architecture has</w:t>
       </w:r>
       <w:r>
@@ -6251,6 +6233,7 @@
           <w:id w:val="1819138364"/>
           <w:citation/>
         </w:sdtPr>
+        <w:sdtEndPr/>
         <w:sdtContent>
           <w:r>
             <w:rPr>
@@ -6337,6 +6320,7 @@
           <w:id w:val="-1898659174"/>
           <w:citation/>
         </w:sdtPr>
+        <w:sdtEndPr/>
         <w:sdtContent>
           <w:r>
             <w:rPr>
@@ -6387,7 +6371,16 @@
           <w:sz w:val="24"/>
           <w:szCs w:val="24"/>
         </w:rPr>
-        <w:t xml:space="preserve"> to encode and decode sequential data. They can capture long-range dependencies and </w:t>
+        <w:t xml:space="preserve"> to encode and decode sequential data. They can </w:t>
+      </w:r>
+      <w:r>
+        <w:rPr>
+          <w:rFonts w:ascii="Times New Roman" w:hAnsi="Times New Roman" w:cs="Times New Roman"/>
+          <w:sz w:val="24"/>
+          <w:szCs w:val="24"/>
+        </w:rPr>
+        <w:lastRenderedPageBreak/>
+        <w:t xml:space="preserve">capture long-range dependencies and </w:t>
       </w:r>
       <w:r>
         <w:rPr>
@@ -6413,6 +6406,7 @@
           <w:id w:val="1815058678"/>
           <w:citation/>
         </w:sdtPr>
+        <w:sdtEndPr/>
         <w:sdtContent>
           <w:r>
             <w:rPr>
@@ -6477,6 +6471,7 @@
           <w:id w:val="-1855950940"/>
           <w:citation/>
         </w:sdtPr>
+        <w:sdtEndPr/>
         <w:sdtContent>
           <w:r>
             <w:rPr>
@@ -6537,6 +6532,7 @@
           <w:id w:val="1791165424"/>
           <w:citation/>
         </w:sdtPr>
+        <w:sdtEndPr/>
         <w:sdtContent>
           <w:r>
             <w:rPr>
@@ -6629,6 +6625,7 @@
           <w:id w:val="-630094869"/>
           <w:citation/>
         </w:sdtPr>
+        <w:sdtEndPr/>
         <w:sdtContent>
           <w:r>
             <w:rPr>
@@ -6716,6 +6713,7 @@
           <w:id w:val="-484238977"/>
           <w:citation/>
         </w:sdtPr>
+        <w:sdtEndPr/>
         <w:sdtContent>
           <w:r>
             <w:rPr>
@@ -6777,6 +6775,7 @@
           <w:id w:val="-2129693757"/>
           <w:citation/>
         </w:sdtPr>
+        <w:sdtEndPr/>
         <w:sdtContent>
           <w:r>
             <w:rPr>
@@ -6844,6 +6843,7 @@
           <w:id w:val="859551085"/>
           <w:citation/>
         </w:sdtPr>
+        <w:sdtEndPr/>
         <w:sdtContent>
           <w:r>
             <w:rPr>
@@ -6894,6 +6894,7 @@
           <w:id w:val="2005774318"/>
           <w:citation/>
         </w:sdtPr>
+        <w:sdtEndPr/>
         <w:sdtContent>
           <w:r>
             <w:rPr>
@@ -7030,7 +7031,7 @@
           <w:szCs w:val="32"/>
         </w:rPr>
       </w:pPr>
-      <w:bookmarkStart w:id="6" w:name="_Toc138547711"/>
+      <w:bookmarkStart w:id="7" w:name="_Toc138547711"/>
       <w:r>
         <w:rPr>
           <w:sz w:val="28"/>
@@ -7038,7 +7039,7 @@
         </w:rPr>
         <w:t>Problem Statement</w:t>
       </w:r>
-      <w:bookmarkEnd w:id="6"/>
+      <w:bookmarkEnd w:id="7"/>
     </w:p>
     <w:p>
       <w:pPr>
@@ -7217,6 +7218,7 @@
           <w:id w:val="1818294781"/>
           <w:citation/>
         </w:sdtPr>
+        <w:sdtEndPr/>
         <w:sdtContent>
           <w:r>
             <w:rPr>
@@ -7269,6 +7271,7 @@
           <w:id w:val="-1734846082"/>
           <w:citation/>
         </w:sdtPr>
+        <w:sdtEndPr/>
         <w:sdtContent>
           <w:r>
             <w:rPr>
@@ -7330,6 +7333,7 @@
           <w:id w:val="-1461566140"/>
           <w:citation/>
         </w:sdtPr>
+        <w:sdtEndPr/>
         <w:sdtContent>
           <w:r>
             <w:rPr>
@@ -7391,6 +7395,7 @@
           <w:id w:val="281776301"/>
           <w:citation/>
         </w:sdtPr>
+        <w:sdtEndPr/>
         <w:sdtContent>
           <w:r>
             <w:rPr>
@@ -7452,6 +7457,7 @@
           <w:id w:val="1226569575"/>
           <w:citation/>
         </w:sdtPr>
+        <w:sdtEndPr/>
         <w:sdtContent>
           <w:r>
             <w:rPr>
@@ -7553,6 +7559,7 @@
           <w:id w:val="-259603172"/>
           <w:citation/>
         </w:sdtPr>
+        <w:sdtEndPr/>
         <w:sdtContent>
           <w:r>
             <w:rPr>
@@ -7613,6 +7620,7 @@
           <w:id w:val="-1477138805"/>
           <w:citation/>
         </w:sdtPr>
+        <w:sdtEndPr/>
         <w:sdtContent>
           <w:r>
             <w:rPr>
@@ -7683,6 +7691,7 @@
           <w:id w:val="-379172006"/>
           <w:citation/>
         </w:sdtPr>
+        <w:sdtEndPr/>
         <w:sdtContent>
           <w:r>
             <w:rPr>
@@ -7745,6 +7754,7 @@
           <w:id w:val="506804081"/>
           <w:citation/>
         </w:sdtPr>
+        <w:sdtEndPr/>
         <w:sdtContent>
           <w:r>
             <w:rPr>
@@ -7941,7 +7951,7 @@
         </w:rPr>
         <w:t xml:space="preserve"> </w:t>
       </w:r>
-      <w:bookmarkStart w:id="7" w:name="_Toc138547712"/>
+      <w:bookmarkStart w:id="8" w:name="_Toc138547712"/>
       <w:r>
         <w:rPr>
           <w:rFonts w:ascii="Times New Roman" w:eastAsia="Times New Roman" w:hAnsi="Times New Roman" w:cs="Times New Roman"/>
@@ -7974,7 +7984,7 @@
         <w:lastRenderedPageBreak/>
         <w:t>Objective</w:t>
       </w:r>
-      <w:bookmarkEnd w:id="7"/>
+      <w:bookmarkEnd w:id="8"/>
     </w:p>
     <w:p>
       <w:pPr>
@@ -8229,72 +8239,6 @@
     </w:p>
     <w:p>
       <w:pPr>
-        <w:pStyle w:val="ListParagraph"/>
-        <w:numPr>
-          <w:ilvl w:val="0"/>
-          <w:numId w:val="5"/>
-        </w:numPr>
-        <w:spacing w:line="360" w:lineRule="auto"/>
-        <w:jc w:val="both"/>
-        <w:rPr>
-          <w:rFonts w:ascii="Times New Roman" w:hAnsi="Times New Roman" w:cs="Times New Roman"/>
-          <w:sz w:val="24"/>
-          <w:szCs w:val="24"/>
-        </w:rPr>
-      </w:pPr>
-      <w:r>
-        <w:rPr>
-          <w:rFonts w:ascii="Times New Roman" w:hAnsi="Times New Roman" w:cs="Times New Roman"/>
-          <w:sz w:val="24"/>
-          <w:szCs w:val="24"/>
-        </w:rPr>
-        <w:t>Data collection from one of the popular soci</w:t>
-      </w:r>
-      <w:r>
-        <w:rPr>
-          <w:rFonts w:ascii="Times New Roman" w:hAnsi="Times New Roman" w:cs="Times New Roman"/>
-          <w:sz w:val="24"/>
-          <w:szCs w:val="24"/>
-        </w:rPr>
-        <w:t>al media platforms from 2015-04-25 to 201</w:t>
-      </w:r>
-      <w:bookmarkStart w:id="8" w:name="_GoBack"/>
-      <w:bookmarkEnd w:id="8"/>
-      <w:r>
-        <w:rPr>
-          <w:rFonts w:ascii="Times New Roman" w:hAnsi="Times New Roman" w:cs="Times New Roman"/>
-          <w:sz w:val="24"/>
-          <w:szCs w:val="24"/>
-        </w:rPr>
-        <w:t>5-05-</w:t>
-      </w:r>
-      <w:r>
-        <w:rPr>
-          <w:rFonts w:ascii="Times New Roman" w:hAnsi="Times New Roman" w:cs="Times New Roman"/>
-          <w:sz w:val="24"/>
-          <w:szCs w:val="24"/>
-        </w:rPr>
-        <w:t>0</w:t>
-      </w:r>
-      <w:r>
-        <w:rPr>
-          <w:rFonts w:ascii="Times New Roman" w:hAnsi="Times New Roman" w:cs="Times New Roman"/>
-          <w:sz w:val="24"/>
-          <w:szCs w:val="24"/>
-        </w:rPr>
-        <w:t>2, which is a week period of the 2015 earthquake</w:t>
-      </w:r>
-      <w:r>
-        <w:rPr>
-          <w:rFonts w:ascii="Times New Roman" w:hAnsi="Times New Roman" w:cs="Times New Roman"/>
-          <w:sz w:val="24"/>
-          <w:szCs w:val="24"/>
-        </w:rPr>
-        <w:t>.</w:t>
-      </w:r>
-    </w:p>
-    <w:p>
-      <w:pPr>
         <w:pStyle w:val="Heading1"/>
         <w:numPr>
           <w:ilvl w:val="0"/>
@@ -8834,7 +8778,23 @@
           <w:sz w:val="24"/>
           <w:szCs w:val="24"/>
         </w:rPr>
-        <w:t xml:space="preserve"> approach, they use SentiWordNet, a dictionary translated English-to-Nepali SentiWordNet. While </w:t>
+        <w:t xml:space="preserve"> approach, they use SentiWordNet, a dictionary translated English-to-Nepali SentiWordNet. While the </w:t>
+      </w:r>
+      <w:r>
+        <w:rPr>
+          <w:rFonts w:ascii="Times New Roman" w:hAnsi="Times New Roman" w:cs="Times New Roman"/>
+          <w:sz w:val="24"/>
+          <w:szCs w:val="24"/>
+        </w:rPr>
+        <w:t>resource-based</w:t>
+      </w:r>
+      <w:r>
+        <w:rPr>
+          <w:rFonts w:ascii="Times New Roman" w:hAnsi="Times New Roman" w:cs="Times New Roman"/>
+          <w:sz w:val="24"/>
+          <w:szCs w:val="24"/>
+        </w:rPr>
+        <w:t xml:space="preserve"> approach performed poorly they report 77.8% precision and 70.2% recall on </w:t>
       </w:r>
       <w:r>
         <w:rPr>
@@ -8843,30 +8803,6 @@
           <w:szCs w:val="24"/>
         </w:rPr>
         <w:lastRenderedPageBreak/>
-        <w:t xml:space="preserve">the </w:t>
-      </w:r>
-      <w:r>
-        <w:rPr>
-          <w:rFonts w:ascii="Times New Roman" w:hAnsi="Times New Roman" w:cs="Times New Roman"/>
-          <w:sz w:val="24"/>
-          <w:szCs w:val="24"/>
-        </w:rPr>
-        <w:t>resource-based</w:t>
-      </w:r>
-      <w:r>
-        <w:rPr>
-          <w:rFonts w:ascii="Times New Roman" w:hAnsi="Times New Roman" w:cs="Times New Roman"/>
-          <w:sz w:val="24"/>
-          <w:szCs w:val="24"/>
-        </w:rPr>
-        <w:t xml:space="preserve"> approach performed poorly they report 77.8% precision and 70.2% recall on </w:t>
-      </w:r>
-      <w:r>
-        <w:rPr>
-          <w:rFonts w:ascii="Times New Roman" w:hAnsi="Times New Roman" w:cs="Times New Roman"/>
-          <w:sz w:val="24"/>
-          <w:szCs w:val="24"/>
-        </w:rPr>
         <w:t xml:space="preserve">the </w:t>
       </w:r>
       <w:r>
@@ -8920,6 +8856,7 @@
           <w:id w:val="571077168"/>
           <w:citation/>
         </w:sdtPr>
+        <w:sdtEndPr/>
         <w:sdtContent>
           <w:r>
             <w:rPr>
@@ -9077,6 +9014,7 @@
           <w:id w:val="1356771250"/>
           <w:citation/>
         </w:sdtPr>
+        <w:sdtEndPr/>
         <w:sdtContent>
           <w:r>
             <w:rPr>
@@ -9337,6 +9275,7 @@
           <w:id w:val="-933826306"/>
           <w:citation/>
         </w:sdtPr>
+        <w:sdtEndPr/>
         <w:sdtContent>
           <w:r>
             <w:rPr>
@@ -9391,6 +9330,7 @@
           <w:id w:val="291332178"/>
           <w:citation/>
         </w:sdtPr>
+        <w:sdtEndPr/>
         <w:sdtContent>
           <w:r>
             <w:rPr>
@@ -9454,6 +9394,7 @@
           <w:id w:val="-1903053771"/>
           <w:citation/>
         </w:sdtPr>
+        <w:sdtEndPr/>
         <w:sdtContent>
           <w:r>
             <w:rPr>
@@ -9544,6 +9485,7 @@
           <w:id w:val="-553009375"/>
           <w:citation/>
         </w:sdtPr>
+        <w:sdtEndPr/>
         <w:sdtContent>
           <w:r>
             <w:rPr>
@@ -9862,6 +9804,7 @@
           <w:id w:val="-1362814020"/>
           <w:citation/>
         </w:sdtPr>
+        <w:sdtEndPr/>
         <w:sdtContent>
           <w:r>
             <w:rPr>
@@ -10111,6 +10054,7 @@
           <w:id w:val="-1261907859"/>
           <w:citation/>
         </w:sdtPr>
+        <w:sdtEndPr/>
         <w:sdtContent>
           <w:r>
             <w:rPr>
@@ -10173,6 +10117,7 @@
           <w:id w:val="-975373678"/>
           <w:citation/>
         </w:sdtPr>
+        <w:sdtEndPr/>
         <w:sdtContent>
           <w:r>
             <w:rPr>
@@ -10308,6 +10253,7 @@
           <w:id w:val="994072519"/>
           <w:citation/>
         </w:sdtPr>
+        <w:sdtEndPr/>
         <w:sdtContent>
           <w:r>
             <w:rPr>
@@ -10370,6 +10316,7 @@
           <w:id w:val="1986425910"/>
           <w:citation/>
         </w:sdtPr>
+        <w:sdtEndPr/>
         <w:sdtContent>
           <w:r>
             <w:rPr>
@@ -10440,6 +10387,7 @@
           <w:id w:val="-1161537204"/>
           <w:citation/>
         </w:sdtPr>
+        <w:sdtEndPr/>
         <w:sdtContent>
           <w:r>
             <w:rPr>
@@ -10502,6 +10450,7 @@
           <w:id w:val="413981886"/>
           <w:citation/>
         </w:sdtPr>
+        <w:sdtEndPr/>
         <w:sdtContent>
           <w:r>
             <w:rPr>
@@ -10571,7 +10520,6 @@
           <w:sz w:val="24"/>
           <w:szCs w:val="24"/>
         </w:rPr>
-        <w:lastRenderedPageBreak/>
         <w:t>T</w:t>
       </w:r>
       <w:r>
@@ -10624,6 +10572,7 @@
           <w:id w:val="2046552115"/>
           <w:citation/>
         </w:sdtPr>
+        <w:sdtEndPr/>
         <w:sdtContent>
           <w:r>
             <w:rPr>
@@ -10756,6 +10705,7 @@
           <w:sz w:val="24"/>
           <w:szCs w:val="24"/>
         </w:rPr>
+        <w:lastRenderedPageBreak/>
         <w:t>To implement multi-channel CNN, four different CNNs with different kernel sizes (1, 2,</w:t>
       </w:r>
       <w:r>
@@ -11320,6 +11270,7 @@
           <w:id w:val="1287159978"/>
           <w:citation/>
         </w:sdtPr>
+        <w:sdtEndPr/>
         <w:sdtContent>
           <w:r>
             <w:rPr>
@@ -11617,6 +11568,7 @@
           <w:id w:val="-228544859"/>
           <w:citation/>
         </w:sdtPr>
+        <w:sdtEndPr/>
         <w:sdtContent>
           <w:r>
             <w:rPr>
@@ -11770,6 +11722,7 @@
           <w:id w:val="712931733"/>
           <w:citation/>
         </w:sdtPr>
+        <w:sdtEndPr/>
         <w:sdtContent>
           <w:r>
             <w:rPr>
@@ -11888,6 +11841,7 @@
           <w:id w:val="-747264250"/>
           <w:citation/>
         </w:sdtPr>
+        <w:sdtEndPr/>
         <w:sdtContent>
           <w:r>
             <w:rPr>
@@ -12010,16 +11964,7 @@
           <w:sz w:val="24"/>
           <w:szCs w:val="24"/>
         </w:rPr>
-        <w:t xml:space="preserve">highest among RNN models with 77.44% accuracy, whereas, a simple </w:t>
-      </w:r>
-      <w:r>
-        <w:rPr>
-          <w:rFonts w:ascii="Times New Roman" w:hAnsi="Times New Roman" w:cs="Times New Roman"/>
-          <w:sz w:val="24"/>
-          <w:szCs w:val="24"/>
-        </w:rPr>
-        <w:lastRenderedPageBreak/>
-        <w:t xml:space="preserve">perceptron achieved 78.56% accuracy. The author attributes the comparatively lower performance </w:t>
+        <w:t xml:space="preserve">highest among RNN models with 77.44% accuracy, whereas, a simple perceptron achieved 78.56% accuracy. The author attributes the comparatively lower performance </w:t>
       </w:r>
       <w:r>
         <w:rPr>
@@ -12058,6 +12003,7 @@
           <w:id w:val="-1950157481"/>
           <w:citation/>
         </w:sdtPr>
+        <w:sdtEndPr/>
         <w:sdtContent>
           <w:r>
             <w:rPr>
@@ -12120,6 +12066,7 @@
           <w:id w:val="-359053022"/>
           <w:citation/>
         </w:sdtPr>
+        <w:sdtEndPr/>
         <w:sdtContent>
           <w:r>
             <w:rPr>
@@ -12199,6 +12146,7 @@
           <w:id w:val="1491675482"/>
           <w:citation/>
         </w:sdtPr>
+        <w:sdtEndPr/>
         <w:sdtContent>
           <w:r>
             <w:rPr>
@@ -12261,6 +12209,7 @@
           <w:id w:val="-1191992540"/>
           <w:citation/>
         </w:sdtPr>
+        <w:sdtEndPr/>
         <w:sdtContent>
           <w:r>
             <w:rPr>
@@ -12331,6 +12280,7 @@
           <w:id w:val="-1062710160"/>
           <w:citation/>
         </w:sdtPr>
+        <w:sdtEndPr/>
         <w:sdtContent>
           <w:r>
             <w:rPr>
@@ -12393,6 +12343,7 @@
           <w:id w:val="-1849157949"/>
           <w:citation/>
         </w:sdtPr>
+        <w:sdtEndPr/>
         <w:sdtContent>
           <w:r>
             <w:rPr>
@@ -12472,6 +12423,7 @@
           <w:id w:val="1674528477"/>
           <w:citation/>
         </w:sdtPr>
+        <w:sdtEndPr/>
         <w:sdtContent>
           <w:r>
             <w:rPr>
@@ -12574,6 +12526,7 @@
           <w:id w:val="1906872222"/>
           <w:citation/>
         </w:sdtPr>
+        <w:sdtEndPr/>
         <w:sdtContent>
           <w:r>
             <w:rPr>
@@ -12652,6 +12605,7 @@
           <w:id w:val="1027990230"/>
           <w:citation/>
         </w:sdtPr>
+        <w:sdtEndPr/>
         <w:sdtContent>
           <w:r>
             <w:rPr>
@@ -12723,6 +12677,7 @@
           <w:id w:val="-86394789"/>
           <w:citation/>
         </w:sdtPr>
+        <w:sdtEndPr/>
         <w:sdtContent>
           <w:r>
             <w:rPr>
@@ -12794,6 +12749,7 @@
           <w:id w:val="-744870829"/>
           <w:citation/>
         </w:sdtPr>
+        <w:sdtEndPr/>
         <w:sdtContent>
           <w:r>
             <w:rPr>
@@ -12856,6 +12812,7 @@
           <w:id w:val="-1089619483"/>
           <w:citation/>
         </w:sdtPr>
+        <w:sdtEndPr/>
         <w:sdtContent>
           <w:r>
             <w:rPr>
@@ -12983,6 +12940,7 @@
           <w:id w:val="1069311526"/>
           <w:citation/>
         </w:sdtPr>
+        <w:sdtEndPr/>
         <w:sdtContent>
           <w:r>
             <w:rPr>
@@ -13053,6 +13011,7 @@
           <w:id w:val="725502263"/>
           <w:citation/>
         </w:sdtPr>
+        <w:sdtEndPr/>
         <w:sdtContent>
           <w:r>
             <w:rPr>
@@ -13103,16 +13062,7 @@
           <w:sz w:val="24"/>
           <w:szCs w:val="24"/>
         </w:rPr>
-        <w:t xml:space="preserve"> doesn’t provide those metrics, we </w:t>
-      </w:r>
-      <w:r>
-        <w:rPr>
-          <w:rFonts w:ascii="Times New Roman" w:hAnsi="Times New Roman" w:cs="Times New Roman"/>
-          <w:sz w:val="24"/>
-          <w:szCs w:val="24"/>
-        </w:rPr>
-        <w:lastRenderedPageBreak/>
-        <w:t xml:space="preserve">can’t make </w:t>
+        <w:t xml:space="preserve"> doesn’t provide those metrics, we can’t make </w:t>
       </w:r>
       <w:r>
         <w:rPr>
@@ -13348,6 +13298,7 @@
                                   <w:id w:val="1692418168"/>
                                   <w:citation/>
                                 </w:sdtPr>
+                                <w:sdtEndPr/>
                                 <w:sdtContent>
                                   <w:r>
                                     <w:rPr>
@@ -13559,6 +13510,7 @@
                                   <w:id w:val="1803195005"/>
                                   <w:citation/>
                                 </w:sdtPr>
+                                <w:sdtEndPr/>
                                 <w:sdtContent>
                                   <w:r>
                                     <w:rPr>
@@ -13656,6 +13608,10 @@
                   <v:imagedata r:id="rId13" o:title=""/>
                   <v:path arrowok="t"/>
                 </v:shape>
+                <v:shapetype id="_x0000_t202" coordsize="21600,21600" o:spt="202" path="m,l,21600r21600,l21600,xe">
+                  <v:stroke joinstyle="miter"/>
+                  <v:path gradientshapeok="t" o:connecttype="rect"/>
+                </v:shapetype>
                 <v:shape id="Text Box 3" o:spid="_x0000_s1031" type="#_x0000_t202" style="position:absolute;left:-990;top:48158;width:39051;height:3023;visibility:visible;mso-wrap-style:square;v-text-anchor:top" o:gfxdata="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" stroked="f">
                   <v:textbox inset="0,0,0,0">
                     <w:txbxContent>
@@ -13746,6 +13702,7 @@
                             <w:id w:val="1692418168"/>
                             <w:citation/>
                           </w:sdtPr>
+                          <w:sdtEndPr/>
                           <w:sdtContent>
                             <w:r>
                               <w:rPr>
@@ -13957,6 +13914,7 @@
                             <w:id w:val="1803195005"/>
                             <w:citation/>
                           </w:sdtPr>
+                          <w:sdtEndPr/>
                           <w:sdtContent>
                             <w:r>
                               <w:rPr>
@@ -14045,6 +14003,7 @@
           <w:id w:val="-499963242"/>
           <w:citation/>
         </w:sdtPr>
+        <w:sdtEndPr/>
         <w:sdtContent>
           <w:r>
             <w:rPr>
@@ -14123,6 +14082,7 @@
           <w:id w:val="-976217592"/>
           <w:citation/>
         </w:sdtPr>
+        <w:sdtEndPr/>
         <w:sdtContent>
           <w:r>
             <w:rPr>
@@ -14185,6 +14145,7 @@
           <w:id w:val="-1106273943"/>
           <w:citation/>
         </w:sdtPr>
+        <w:sdtEndPr/>
         <w:sdtContent>
           <w:r>
             <w:rPr>
@@ -14247,6 +14208,7 @@
           <w:id w:val="1694041812"/>
           <w:citation/>
         </w:sdtPr>
+        <w:sdtEndPr/>
         <w:sdtContent>
           <w:r>
             <w:rPr>
@@ -14318,6 +14280,7 @@
           <w:id w:val="1441950993"/>
           <w:citation/>
         </w:sdtPr>
+        <w:sdtEndPr/>
         <w:sdtContent>
           <w:r>
             <w:rPr>
@@ -14389,6 +14352,7 @@
           <w:id w:val="-1125075760"/>
           <w:citation/>
         </w:sdtPr>
+        <w:sdtEndPr/>
         <w:sdtContent>
           <w:r>
             <w:rPr>
@@ -14467,6 +14431,7 @@
           <w:id w:val="-98565345"/>
           <w:citation/>
         </w:sdtPr>
+        <w:sdtEndPr/>
         <w:sdtContent>
           <w:r>
             <w:rPr>
@@ -14585,6 +14550,7 @@
           <w:id w:val="1839962934"/>
           <w:citation/>
         </w:sdtPr>
+        <w:sdtEndPr/>
         <w:sdtContent>
           <w:r>
             <w:rPr>
@@ -14707,7 +14673,6 @@
           <w:sz w:val="24"/>
           <w:szCs w:val="24"/>
         </w:rPr>
-        <w:lastRenderedPageBreak/>
         <w:t xml:space="preserve"> </w:t>
       </w:r>
       <w:bookmarkStart w:id="14" w:name="_Toc138547715"/>
@@ -14815,6 +14780,7 @@
           <w:id w:val="-1663614020"/>
           <w:citation/>
         </w:sdtPr>
+        <w:sdtEndPr/>
         <w:sdtContent>
           <w:r>
             <w:rPr>
@@ -14893,6 +14859,7 @@
           <w:id w:val="-813095134"/>
           <w:citation/>
         </w:sdtPr>
+        <w:sdtEndPr/>
         <w:sdtContent>
           <w:r>
             <w:rPr>
@@ -15445,6 +15412,7 @@
                                   <w:id w:val="2064453240"/>
                                   <w:citation/>
                                 </w:sdtPr>
+                                <w:sdtEndPr/>
                                 <w:sdtContent>
                                   <w:r>
                                     <w:rPr>
@@ -15656,6 +15624,7 @@
                                   <w:id w:val="1500391405"/>
                                   <w:citation/>
                                 </w:sdtPr>
+                                <w:sdtEndPr/>
                                 <w:sdtContent>
                                   <w:r>
                                     <w:rPr>
@@ -15827,6 +15796,7 @@
                             <w:id w:val="2064453240"/>
                             <w:citation/>
                           </w:sdtPr>
+                          <w:sdtEndPr/>
                           <w:sdtContent>
                             <w:r>
                               <w:rPr>
@@ -16038,6 +16008,7 @@
                             <w:id w:val="1500391405"/>
                             <w:citation/>
                           </w:sdtPr>
+                          <w:sdtEndPr/>
                           <w:sdtContent>
                             <w:r>
                               <w:rPr>
@@ -17606,6 +17577,7 @@
                                       <w:id w:val="1013809037"/>
                                       <w:citation/>
                                     </w:sdtPr>
+                                    <w:sdtEndPr/>
                                     <w:sdtContent>
                                       <w:r>
                                         <w:rPr>
@@ -17882,6 +17854,7 @@
                                 <w:id w:val="1013809037"/>
                                 <w:citation/>
                               </w:sdtPr>
+                              <w:sdtEndPr/>
                               <w:sdtContent>
                                 <w:r>
                                   <w:rPr>
@@ -19013,6 +18986,7 @@
           <w:id w:val="-576585667"/>
           <w:citation/>
         </w:sdtPr>
+        <w:sdtEndPr/>
         <w:sdtContent>
           <w:r>
             <w:rPr>
@@ -19187,6 +19161,7 @@
           <w:id w:val="690413021"/>
           <w:citation/>
         </w:sdtPr>
+        <w:sdtEndPr/>
         <w:sdtContent>
           <w:r>
             <w:rPr>
@@ -19986,6 +19961,7 @@
           <w:id w:val="1920130386"/>
           <w:citation/>
         </w:sdtPr>
+        <w:sdtEndPr/>
         <w:sdtContent>
           <w:r>
             <w:rPr>
@@ -20108,6 +20084,7 @@
           <w:id w:val="401717517"/>
           <w:citation/>
         </w:sdtPr>
+        <w:sdtEndPr/>
         <w:sdtContent>
           <w:r>
             <w:rPr>
@@ -20170,6 +20147,7 @@
           <w:id w:val="379752843"/>
           <w:citation/>
         </w:sdtPr>
+        <w:sdtEndPr/>
         <w:sdtContent>
           <w:r>
             <w:rPr>
@@ -20301,6 +20279,7 @@
           <w:id w:val="-1626066441"/>
           <w:citation/>
         </w:sdtPr>
+        <w:sdtEndPr/>
         <w:sdtContent>
           <w:r>
             <w:rPr>
@@ -20572,6 +20551,7 @@
           <w:id w:val="799039255"/>
           <w:citation/>
         </w:sdtPr>
+        <w:sdtEndPr/>
         <w:sdtContent>
           <w:r>
             <w:rPr>
@@ -20717,6 +20697,7 @@
           <w:id w:val="495229244"/>
           <w:citation/>
         </w:sdtPr>
+        <w:sdtEndPr/>
         <w:sdtContent>
           <w:r>
             <w:rPr>
@@ -20779,6 +20760,7 @@
           <w:id w:val="687808255"/>
           <w:citation/>
         </w:sdtPr>
+        <w:sdtEndPr/>
         <w:sdtContent>
           <w:r>
             <w:rPr>
@@ -20857,6 +20839,7 @@
           <w:id w:val="1610316737"/>
           <w:citation/>
         </w:sdtPr>
+        <w:sdtEndPr/>
         <w:sdtContent>
           <w:r>
             <w:rPr>
@@ -20919,6 +20902,7 @@
           <w:id w:val="467949472"/>
           <w:citation/>
         </w:sdtPr>
+        <w:sdtEndPr/>
         <w:sdtContent>
           <w:r>
             <w:rPr>
@@ -20981,6 +20965,7 @@
           <w:id w:val="-305238660"/>
           <w:citation/>
         </w:sdtPr>
+        <w:sdtEndPr/>
         <w:sdtContent>
           <w:r>
             <w:rPr>
@@ -21043,6 +21028,7 @@
           <w:id w:val="-273096289"/>
           <w:citation/>
         </w:sdtPr>
+        <w:sdtEndPr/>
         <w:sdtContent>
           <w:r>
             <w:rPr>
@@ -21367,6 +21353,7 @@
           <w:id w:val="1501926297"/>
           <w:citation/>
         </w:sdtPr>
+        <w:sdtEndPr/>
         <w:sdtContent>
           <w:r>
             <w:rPr>
@@ -21505,6 +21492,7 @@
           <w:id w:val="278611200"/>
           <w:citation/>
         </w:sdtPr>
+        <w:sdtEndPr/>
         <w:sdtContent>
           <w:r>
             <w:rPr>
@@ -21698,262 +21686,11 @@
       </w:pPr>
       <w:r>
         <w:rPr>
-          <w:rFonts w:ascii="Times New Roman" w:eastAsia="Times New Roman" w:hAnsi="Times New Roman" w:cs="Times New Roman"/>
-          <w:kern w:val="36"/>
-          <w:sz w:val="24"/>
-          <w:szCs w:val="24"/>
-        </w:rPr>
-        <w:t xml:space="preserve">Data </w:t>
-      </w:r>
-      <w:r>
-        <w:rPr>
-          <w:rFonts w:ascii="Times New Roman" w:eastAsia="Times New Roman" w:hAnsi="Times New Roman" w:cs="Times New Roman"/>
-          <w:kern w:val="36"/>
-          <w:sz w:val="24"/>
-          <w:szCs w:val="24"/>
-        </w:rPr>
-        <w:t>may</w:t>
-      </w:r>
-      <w:r>
-        <w:rPr>
-          <w:rFonts w:ascii="Times New Roman" w:eastAsia="Times New Roman" w:hAnsi="Times New Roman" w:cs="Times New Roman"/>
-          <w:kern w:val="36"/>
-          <w:sz w:val="24"/>
-          <w:szCs w:val="24"/>
-        </w:rPr>
-        <w:t xml:space="preserve"> be collected /scraped from Twitter, YouTube</w:t>
-      </w:r>
-      <w:r>
-        <w:rPr>
-          <w:rFonts w:ascii="Times New Roman" w:eastAsia="Times New Roman" w:hAnsi="Times New Roman" w:cs="Times New Roman"/>
-          <w:kern w:val="36"/>
-          <w:sz w:val="24"/>
-          <w:szCs w:val="24"/>
-        </w:rPr>
-        <w:t>,</w:t>
-      </w:r>
-      <w:r>
-        <w:rPr>
-          <w:rFonts w:ascii="Times New Roman" w:eastAsia="Times New Roman" w:hAnsi="Times New Roman" w:cs="Times New Roman"/>
-          <w:kern w:val="36"/>
-          <w:sz w:val="24"/>
-          <w:szCs w:val="24"/>
-        </w:rPr>
-        <w:t xml:space="preserve"> and Facebook if possible. We intend to use annotating tools and</w:t>
-      </w:r>
-      <w:r>
-        <w:rPr>
-          <w:rFonts w:ascii="Times New Roman" w:eastAsia="Times New Roman" w:hAnsi="Times New Roman" w:cs="Times New Roman"/>
-          <w:kern w:val="36"/>
-          <w:sz w:val="24"/>
-          <w:szCs w:val="24"/>
-        </w:rPr>
-        <w:t>/or</w:t>
-      </w:r>
-      <w:r>
-        <w:rPr>
-          <w:rFonts w:ascii="Times New Roman" w:eastAsia="Times New Roman" w:hAnsi="Times New Roman" w:cs="Times New Roman"/>
-          <w:kern w:val="36"/>
-          <w:sz w:val="24"/>
-          <w:szCs w:val="24"/>
-        </w:rPr>
-        <w:t xml:space="preserve"> use clustering algorithms</w:t>
-      </w:r>
-      <w:r>
-        <w:rPr>
-          <w:rFonts w:ascii="Times New Roman" w:eastAsia="Times New Roman" w:hAnsi="Times New Roman" w:cs="Times New Roman"/>
-          <w:kern w:val="36"/>
-          <w:sz w:val="24"/>
-          <w:szCs w:val="24"/>
-        </w:rPr>
-        <w:t xml:space="preserve"> and/or Bhavanakos</w:t>
-      </w:r>
-      <w:sdt>
-        <w:sdtPr>
-          <w:rPr>
-            <w:rFonts w:ascii="Times New Roman" w:eastAsia="Times New Roman" w:hAnsi="Times New Roman" w:cs="Times New Roman"/>
-            <w:kern w:val="36"/>
-            <w:sz w:val="24"/>
-            <w:szCs w:val="24"/>
-          </w:rPr>
-          <w:id w:val="-1794978515"/>
-          <w:citation/>
-        </w:sdtPr>
-        <w:sdtContent>
-          <w:r>
-            <w:rPr>
-              <w:rFonts w:ascii="Times New Roman" w:eastAsia="Times New Roman" w:hAnsi="Times New Roman" w:cs="Times New Roman"/>
-              <w:kern w:val="36"/>
-              <w:sz w:val="24"/>
-              <w:szCs w:val="24"/>
-            </w:rPr>
-            <w:fldChar w:fldCharType="begin"/>
-          </w:r>
-          <w:r>
-            <w:rPr>
-              <w:rFonts w:ascii="Times New Roman" w:eastAsia="Times New Roman" w:hAnsi="Times New Roman" w:cs="Times New Roman"/>
-              <w:kern w:val="36"/>
-              <w:sz w:val="24"/>
-              <w:szCs w:val="24"/>
-            </w:rPr>
-            <w:instrText xml:space="preserve">CITATION Det \l 1033 </w:instrText>
-          </w:r>
-          <w:r>
-            <w:rPr>
-              <w:rFonts w:ascii="Times New Roman" w:eastAsia="Times New Roman" w:hAnsi="Times New Roman" w:cs="Times New Roman"/>
-              <w:kern w:val="36"/>
-              <w:sz w:val="24"/>
-              <w:szCs w:val="24"/>
-            </w:rPr>
-            <w:fldChar w:fldCharType="separate"/>
-          </w:r>
-          <w:r>
-            <w:rPr>
-              <w:rFonts w:ascii="Times New Roman" w:eastAsia="Times New Roman" w:hAnsi="Times New Roman" w:cs="Times New Roman"/>
-              <w:noProof/>
-              <w:kern w:val="36"/>
-              <w:sz w:val="24"/>
-              <w:szCs w:val="24"/>
-            </w:rPr>
-            <w:t xml:space="preserve"> </w:t>
-          </w:r>
-          <w:r>
-            <w:rPr>
-              <w:rFonts w:ascii="Times New Roman" w:eastAsia="Times New Roman" w:hAnsi="Times New Roman" w:cs="Times New Roman"/>
-              <w:noProof/>
-              <w:kern w:val="36"/>
-              <w:sz w:val="24"/>
-              <w:szCs w:val="24"/>
-            </w:rPr>
-            <w:t>[9]</w:t>
-          </w:r>
-          <w:r>
-            <w:rPr>
-              <w:rFonts w:ascii="Times New Roman" w:eastAsia="Times New Roman" w:hAnsi="Times New Roman" w:cs="Times New Roman"/>
-              <w:kern w:val="36"/>
-              <w:sz w:val="24"/>
-              <w:szCs w:val="24"/>
-            </w:rPr>
-            <w:fldChar w:fldCharType="end"/>
-          </w:r>
-        </w:sdtContent>
-      </w:sdt>
-      <w:r>
-        <w:rPr>
-          <w:rFonts w:ascii="Times New Roman" w:eastAsia="Times New Roman" w:hAnsi="Times New Roman" w:cs="Times New Roman"/>
-          <w:kern w:val="36"/>
-          <w:sz w:val="24"/>
-          <w:szCs w:val="24"/>
-        </w:rPr>
-        <w:t xml:space="preserve"> </w:t>
-      </w:r>
-      <w:r>
-        <w:rPr>
-          <w:rFonts w:ascii="Times New Roman" w:eastAsia="Times New Roman" w:hAnsi="Times New Roman" w:cs="Times New Roman"/>
-          <w:kern w:val="36"/>
-          <w:sz w:val="24"/>
-          <w:szCs w:val="24"/>
-        </w:rPr>
-        <w:t xml:space="preserve"> and/or any other available approaches </w:t>
-      </w:r>
-      <w:r>
-        <w:rPr>
-          <w:rFonts w:ascii="Times New Roman" w:eastAsia="Times New Roman" w:hAnsi="Times New Roman" w:cs="Times New Roman"/>
-          <w:kern w:val="36"/>
-          <w:sz w:val="24"/>
-          <w:szCs w:val="24"/>
-        </w:rPr>
-        <w:t>to</w:t>
-      </w:r>
-      <w:r>
-        <w:rPr>
-          <w:rFonts w:ascii="Times New Roman" w:eastAsia="Times New Roman" w:hAnsi="Times New Roman" w:cs="Times New Roman"/>
-          <w:kern w:val="36"/>
-          <w:sz w:val="24"/>
-          <w:szCs w:val="24"/>
-        </w:rPr>
-        <w:t xml:space="preserve"> automatically</w:t>
-      </w:r>
-      <w:r>
-        <w:rPr>
-          <w:rFonts w:ascii="Times New Roman" w:eastAsia="Times New Roman" w:hAnsi="Times New Roman" w:cs="Times New Roman"/>
-          <w:kern w:val="36"/>
-          <w:sz w:val="24"/>
-          <w:szCs w:val="24"/>
-        </w:rPr>
-        <w:t xml:space="preserve"> annotate data since</w:t>
-      </w:r>
-      <w:r>
-        <w:rPr>
-          <w:rFonts w:ascii="Times New Roman" w:eastAsia="Times New Roman" w:hAnsi="Times New Roman" w:cs="Times New Roman"/>
-          <w:kern w:val="36"/>
-          <w:sz w:val="24"/>
-          <w:szCs w:val="24"/>
-        </w:rPr>
-        <w:t xml:space="preserve"> complete</w:t>
-      </w:r>
-      <w:r>
-        <w:rPr>
-          <w:rFonts w:ascii="Times New Roman" w:eastAsia="Times New Roman" w:hAnsi="Times New Roman" w:cs="Times New Roman"/>
-          <w:kern w:val="36"/>
-          <w:sz w:val="24"/>
-          <w:szCs w:val="24"/>
-        </w:rPr>
-        <w:t xml:space="preserve"> manual annotation of data is </w:t>
-      </w:r>
-      <w:r>
-        <w:rPr>
-          <w:rFonts w:ascii="Times New Roman" w:eastAsia="Times New Roman" w:hAnsi="Times New Roman" w:cs="Times New Roman"/>
-          <w:kern w:val="36"/>
-          <w:sz w:val="24"/>
-          <w:szCs w:val="24"/>
-        </w:rPr>
-        <w:t>time-consuming</w:t>
-      </w:r>
-      <w:r>
-        <w:rPr>
-          <w:rFonts w:ascii="Times New Roman" w:eastAsia="Times New Roman" w:hAnsi="Times New Roman" w:cs="Times New Roman"/>
-          <w:kern w:val="36"/>
-          <w:sz w:val="24"/>
-          <w:szCs w:val="24"/>
-        </w:rPr>
-        <w:t xml:space="preserve"> and is not within </w:t>
-      </w:r>
-      <w:r>
-        <w:rPr>
-          <w:rFonts w:ascii="Times New Roman" w:eastAsia="Times New Roman" w:hAnsi="Times New Roman" w:cs="Times New Roman"/>
-          <w:kern w:val="36"/>
-          <w:sz w:val="24"/>
-          <w:szCs w:val="24"/>
-        </w:rPr>
-        <w:t xml:space="preserve">the </w:t>
-      </w:r>
-      <w:r>
-        <w:rPr>
-          <w:rFonts w:ascii="Times New Roman" w:eastAsia="Times New Roman" w:hAnsi="Times New Roman" w:cs="Times New Roman"/>
-          <w:kern w:val="36"/>
-          <w:sz w:val="24"/>
-          <w:szCs w:val="24"/>
-        </w:rPr>
-        <w:t>scope of this study</w:t>
-      </w:r>
-      <w:r>
-        <w:rPr>
-          <w:rFonts w:ascii="Times New Roman" w:eastAsia="Times New Roman" w:hAnsi="Times New Roman" w:cs="Times New Roman"/>
-          <w:kern w:val="36"/>
-          <w:sz w:val="24"/>
-          <w:szCs w:val="24"/>
-        </w:rPr>
-        <w:t>.</w:t>
-      </w:r>
-      <w:r>
-        <w:rPr>
-          <w:rFonts w:ascii="Times New Roman" w:eastAsia="Times New Roman" w:hAnsi="Times New Roman" w:cs="Times New Roman"/>
-          <w:kern w:val="36"/>
-          <w:sz w:val="24"/>
-          <w:szCs w:val="24"/>
-        </w:rPr>
-        <w:t xml:space="preserve"> </w:t>
+          <w:rFonts w:ascii="Times New Roman" w:hAnsi="Times New Roman" w:cs="Times New Roman"/>
+          <w:sz w:val="24"/>
+          <w:szCs w:val="24"/>
+        </w:rPr>
+        <w:t>Data collection from one of the popular social media platforms from 2015-04-25 to 2015-05-02, which is a week period of the 2015 earthquake.</w:t>
       </w:r>
     </w:p>
     <w:p>
@@ -22313,7 +22050,6 @@
           <w:sz w:val="24"/>
           <w:szCs w:val="24"/>
         </w:rPr>
-        <w:lastRenderedPageBreak/>
         <w:t xml:space="preserve"> </w:t>
       </w:r>
       <w:bookmarkStart w:id="27" w:name="_Toc138547724"/>
@@ -22419,7 +22155,16 @@
           <w:sz w:val="24"/>
           <w:szCs w:val="24"/>
         </w:rPr>
-        <w:t xml:space="preserve"> and cross-attention, </w:t>
+        <w:t xml:space="preserve"> and cross-</w:t>
+      </w:r>
+      <w:r>
+        <w:rPr>
+          <w:rFonts w:ascii="Times New Roman" w:hAnsi="Times New Roman" w:cs="Times New Roman"/>
+          <w:sz w:val="24"/>
+          <w:szCs w:val="24"/>
+        </w:rPr>
+        <w:lastRenderedPageBreak/>
+        <w:t xml:space="preserve">attention, </w:t>
       </w:r>
       <w:r>
         <w:rPr>
@@ -22578,6 +22323,7 @@
           <w:id w:val="1837803894"/>
           <w:citation/>
         </w:sdtPr>
+        <w:sdtEndPr/>
         <w:sdtContent>
           <w:r>
             <w:rPr>
@@ -22664,6 +22410,7 @@
           <w:id w:val="-1899811672"/>
           <w:citation/>
         </w:sdtPr>
+        <w:sdtEndPr/>
         <w:sdtContent>
           <w:r>
             <w:rPr>
@@ -22726,6 +22473,7 @@
           <w:id w:val="1142467750"/>
           <w:citation/>
         </w:sdtPr>
+        <w:sdtEndPr/>
         <w:sdtContent>
           <w:r>
             <w:rPr>
@@ -22780,6 +22528,7 @@
           <w:id w:val="-1850013040"/>
           <w:citation/>
         </w:sdtPr>
+        <w:sdtEndPr/>
         <w:sdtContent>
           <w:r>
             <w:rPr>
@@ -22932,6 +22681,7 @@
           <w:id w:val="128990898"/>
           <w:citation/>
         </w:sdtPr>
+        <w:sdtEndPr/>
         <w:sdtContent>
           <w:r>
             <w:rPr>
@@ -23148,6 +22898,7 @@
           <w:id w:val="-676116340"/>
           <w:citation/>
         </w:sdtPr>
+        <w:sdtEndPr/>
         <w:sdtContent>
           <w:r>
             <w:rPr>
@@ -23211,6 +22962,7 @@
           <w:id w:val="731431516"/>
           <w:citation/>
         </w:sdtPr>
+        <w:sdtEndPr/>
         <w:sdtContent>
           <w:r>
             <w:rPr>
@@ -23364,7 +23116,6 @@
           <w:sz w:val="24"/>
           <w:szCs w:val="24"/>
         </w:rPr>
-        <w:lastRenderedPageBreak/>
         <w:t>To</w:t>
       </w:r>
       <w:r>
@@ -25492,7 +25243,7 @@
           <w:rPr>
             <w:noProof/>
           </w:rPr>
-          <w:t>3</w:t>
+          <w:t>17</w:t>
         </w:r>
         <w:r>
           <w:rPr>
@@ -29787,7 +29538,7 @@
 </file>
 
 <file path=customXml/itemProps1.xml><?xml version="1.0" encoding="utf-8"?>
-<ds:datastoreItem xmlns:ds="http://schemas.openxmlformats.org/officeDocument/2006/customXml" ds:itemID="{5669D96B-B72F-4489-9526-3F7E1B1505FB}">
+<ds:datastoreItem xmlns:ds="http://schemas.openxmlformats.org/officeDocument/2006/customXml" ds:itemID="{16DA44F8-47C8-4AA0-9A6B-AB0D3940DC71}">
   <ds:schemaRefs>
     <ds:schemaRef ds:uri="http://schemas.openxmlformats.org/officeDocument/2006/bibliography"/>
   </ds:schemaRefs>

</xml_diff>

<commit_message>
fixing proposal draft: formula
</commit_message>
<xml_diff>
--- a/Proposal.docx
+++ b/Proposal.docx
@@ -65,7 +65,7 @@
           <w:noProof/>
         </w:rPr>
         <w:drawing>
-          <wp:anchor distT="0" distB="0" distL="114300" distR="114300" simplePos="0" relativeHeight="251684864" behindDoc="0" locked="0" layoutInCell="1" allowOverlap="1" wp14:anchorId="26231344" wp14:editId="2AA6EB8D">
+          <wp:anchor distT="0" distB="0" distL="114300" distR="114300" simplePos="0" relativeHeight="251656704" behindDoc="0" locked="0" layoutInCell="1" allowOverlap="1" wp14:anchorId="26231344" wp14:editId="2AA6EB8D">
             <wp:simplePos x="0" y="0"/>
             <wp:positionH relativeFrom="margin">
               <wp:posOffset>2402840</wp:posOffset>
@@ -12979,7 +12979,7 @@
         <mc:AlternateContent>
           <mc:Choice Requires="wpg">
             <w:drawing>
-              <wp:anchor distT="0" distB="0" distL="114300" distR="114300" simplePos="0" relativeHeight="251669504" behindDoc="0" locked="0" layoutInCell="1" allowOverlap="1" wp14:anchorId="53C82B07" wp14:editId="41279FC2">
+              <wp:anchor distT="0" distB="0" distL="114300" distR="114300" simplePos="0" relativeHeight="251655680" behindDoc="0" locked="0" layoutInCell="1" allowOverlap="1" wp14:anchorId="1F73CEAE" wp14:editId="38CC9D96">
                 <wp:simplePos x="0" y="0"/>
                 <wp:positionH relativeFrom="column">
                   <wp:posOffset>1009650</wp:posOffset>
@@ -13214,7 +13214,7 @@
           </mc:Choice>
           <mc:Fallback>
             <w:pict>
-              <v:group w14:anchorId="53C82B07" id="Group 4" o:spid="_x0000_s1026" style="position:absolute;left:0;text-align:left;margin-left:79.5pt;margin-top:59.1pt;width:314.4pt;height:358.5pt;z-index:251669504;mso-width-relative:margin;mso-height-relative:margin" coordorigin="-990" coordsize="40481,50740" o:gfxdata="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">
+              <v:group w14:anchorId="1F73CEAE" id="Group 4" o:spid="_x0000_s1026" style="position:absolute;left:0;text-align:left;margin-left:79.5pt;margin-top:59.1pt;width:314.4pt;height:358.5pt;z-index:251655680;mso-width-relative:margin;mso-height-relative:margin" coordorigin="-990" coordsize="40481,50740" o:gfxdata="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">
                 <v:shapetype id="_x0000_t75" coordsize="21600,21600" o:spt="75" o:preferrelative="t" path="m@4@5l@4@11@9@11@9@5xe" filled="f" stroked="f">
                   <v:stroke joinstyle="miter"/>
                   <v:formulas>
@@ -14815,7 +14815,7 @@
         <mc:AlternateContent>
           <mc:Choice Requires="wpg">
             <w:drawing>
-              <wp:anchor distT="0" distB="0" distL="114300" distR="114300" simplePos="0" relativeHeight="251687936" behindDoc="0" locked="0" layoutInCell="1" allowOverlap="1" wp14:anchorId="2828A4C1" wp14:editId="3A453A55">
+              <wp:anchor distT="0" distB="0" distL="114300" distR="114300" simplePos="0" relativeHeight="251657728" behindDoc="0" locked="0" layoutInCell="1" allowOverlap="1" wp14:anchorId="1CC65C0F" wp14:editId="00C679C1">
                 <wp:simplePos x="0" y="0"/>
                 <wp:positionH relativeFrom="column">
                   <wp:posOffset>605790</wp:posOffset>
@@ -14984,7 +14984,7 @@
           </mc:Choice>
           <mc:Fallback>
             <w:pict>
-              <v:group w14:anchorId="2828A4C1" id="Group 28" o:spid="_x0000_s1029" style="position:absolute;left:0;text-align:left;margin-left:47.7pt;margin-top:159.9pt;width:392.1pt;height:224.5pt;z-index:251687936" coordsize="49796,28511" o:gfxdata="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">
+              <v:group w14:anchorId="1CC65C0F" id="Group 28" o:spid="_x0000_s1029" style="position:absolute;left:0;text-align:left;margin-left:47.7pt;margin-top:159.9pt;width:392.1pt;height:224.5pt;z-index:251657728" coordsize="49796,28511" o:gfxdata="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">
                 <v:shape id="Picture 5" o:spid="_x0000_s1030" type="#_x0000_t75" style="position:absolute;width:43662;height:24904;visibility:visible;mso-wrap-style:square" o:gfxdata="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">
                   <v:imagedata r:id="rId16" o:title=""/>
                   <v:path arrowok="t"/>
@@ -15168,7 +15168,7 @@
           <w:sz w:val="24"/>
           <w:szCs w:val="24"/>
         </w:rPr>
-        <w:t>Figure 2 shows how self-attention and multi-head attentions are structured</w:t>
+        <w:t>Figure 2 shows how attention and multi-head attentions are structured</w:t>
       </w:r>
       <w:r>
         <w:rPr>
@@ -15562,7 +15562,7 @@
                 <w:sz w:val="24"/>
                 <w:szCs w:val="24"/>
               </w:rPr>
-              <m:t>k</m:t>
+              <m:t>Q</m:t>
             </m:r>
           </m:sub>
         </m:sSub>
@@ -15623,7 +15623,7 @@
                 <w:sz w:val="24"/>
                 <w:szCs w:val="24"/>
               </w:rPr>
-              <m:t>k</m:t>
+              <m:t>K</m:t>
             </m:r>
           </m:sub>
         </m:sSub>
@@ -15687,7 +15687,7 @@
                 <w:sz w:val="24"/>
                 <w:szCs w:val="24"/>
               </w:rPr>
-              <m:t>k</m:t>
+              <m:t>V</m:t>
             </m:r>
           </m:sub>
         </m:sSub>
@@ -15726,16 +15726,7 @@
           <w:sz w:val="24"/>
           <w:szCs w:val="24"/>
         </w:rPr>
-        <w:t xml:space="preserve">input (embedding) sequence and </w:t>
-      </w:r>
-      <w:proofErr w:type="spellStart"/>
-      <w:r>
-        <w:rPr>
-          <w:rFonts w:ascii="Times New Roman" w:hAnsi="Times New Roman" w:cs="Times New Roman"/>
-          <w:sz w:val="24"/>
-          <w:szCs w:val="24"/>
-        </w:rPr>
-        <w:t>W</w:t>
+        <w:t>input (embedding) sequence and W</w:t>
       </w:r>
       <w:r>
         <w:rPr>
@@ -15744,25 +15735,15 @@
           <w:szCs w:val="24"/>
           <w:vertAlign w:val="subscript"/>
         </w:rPr>
-        <w:t>q</w:t>
-      </w:r>
-      <w:proofErr w:type="spellEnd"/>
-      <w:r>
-        <w:rPr>
-          <w:rFonts w:ascii="Times New Roman" w:hAnsi="Times New Roman" w:cs="Times New Roman"/>
-          <w:sz w:val="24"/>
-          <w:szCs w:val="24"/>
-        </w:rPr>
-        <w:t xml:space="preserve">, </w:t>
-      </w:r>
-      <w:proofErr w:type="spellStart"/>
-      <w:r>
-        <w:rPr>
-          <w:rFonts w:ascii="Times New Roman" w:hAnsi="Times New Roman" w:cs="Times New Roman"/>
-          <w:sz w:val="24"/>
-          <w:szCs w:val="24"/>
-        </w:rPr>
-        <w:t>W</w:t>
+        <w:t>Q</w:t>
+      </w:r>
+      <w:r>
+        <w:rPr>
+          <w:rFonts w:ascii="Times New Roman" w:hAnsi="Times New Roman" w:cs="Times New Roman"/>
+          <w:sz w:val="24"/>
+          <w:szCs w:val="24"/>
+        </w:rPr>
+        <w:t>, W</w:t>
       </w:r>
       <w:r>
         <w:rPr>
@@ -15771,9 +15752,8 @@
           <w:szCs w:val="24"/>
           <w:vertAlign w:val="subscript"/>
         </w:rPr>
-        <w:t>k</w:t>
-      </w:r>
-      <w:proofErr w:type="spellEnd"/>
+        <w:t>K</w:t>
+      </w:r>
       <w:r>
         <w:rPr>
           <w:rFonts w:ascii="Times New Roman" w:hAnsi="Times New Roman" w:cs="Times New Roman"/>
@@ -15789,16 +15769,7 @@
           <w:sz w:val="24"/>
           <w:szCs w:val="24"/>
         </w:rPr>
-        <w:t xml:space="preserve"> and </w:t>
-      </w:r>
-      <w:proofErr w:type="spellStart"/>
-      <w:r>
-        <w:rPr>
-          <w:rFonts w:ascii="Times New Roman" w:hAnsi="Times New Roman" w:cs="Times New Roman"/>
-          <w:sz w:val="24"/>
-          <w:szCs w:val="24"/>
-        </w:rPr>
-        <w:t>W</w:t>
+        <w:t xml:space="preserve"> and W</w:t>
       </w:r>
       <w:r>
         <w:rPr>
@@ -15807,9 +15778,8 @@
           <w:szCs w:val="24"/>
           <w:vertAlign w:val="subscript"/>
         </w:rPr>
-        <w:t>v</w:t>
-      </w:r>
-      <w:proofErr w:type="spellEnd"/>
+        <w:t>V</w:t>
+      </w:r>
       <w:r>
         <w:rPr>
           <w:rFonts w:ascii="Times New Roman" w:hAnsi="Times New Roman" w:cs="Times New Roman"/>
@@ -16513,7 +16483,7 @@
         <mc:AlternateContent>
           <mc:Choice Requires="wpg">
             <w:drawing>
-              <wp:anchor distT="0" distB="0" distL="114300" distR="114300" simplePos="0" relativeHeight="251691008" behindDoc="0" locked="0" layoutInCell="1" allowOverlap="1" wp14:anchorId="0CDBADE4" wp14:editId="62AAC397">
+              <wp:anchor distT="0" distB="0" distL="114300" distR="114300" simplePos="0" relativeHeight="251658752" behindDoc="0" locked="0" layoutInCell="1" allowOverlap="1" wp14:anchorId="59398D78" wp14:editId="0FF522D1">
                 <wp:simplePos x="0" y="0"/>
                 <wp:positionH relativeFrom="column">
                   <wp:posOffset>22860</wp:posOffset>
@@ -16765,7 +16735,7 @@
           </mc:Choice>
           <mc:Fallback>
             <w:pict>
-              <v:group w14:anchorId="0CDBADE4" id="Group 30" o:spid="_x0000_s1032" style="position:absolute;left:0;text-align:left;margin-left:1.8pt;margin-top:71.7pt;width:460.4pt;height:184.3pt;z-index:251691008" coordsize="58470,23406" o:gfxdata="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">
+              <v:group w14:anchorId="59398D78" id="Group 30" o:spid="_x0000_s1032" style="position:absolute;left:0;text-align:left;margin-left:1.8pt;margin-top:71.7pt;width:460.4pt;height:184.3pt;z-index:251658752" coordsize="58470,23406" o:gfxdata="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">
                 <v:group id="Group 24" o:spid="_x0000_s1033" style="position:absolute;width:58470;height:18053" coordorigin="1768,1427" coordsize="58501,18074" o:gfxdata="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">
                   <v:group id="Group 22" o:spid="_x0000_s1034" style="position:absolute;left:1768;top:1427;width:58502;height:18074" coordorigin="1769,1046" coordsize="58517,18078" o:gfxdata="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">
                     <v:shape id="Picture 18" o:spid="_x0000_s1035" type="#_x0000_t75" style="position:absolute;left:36197;top:1438;width:24090;height:17281;visibility:visible;mso-wrap-style:square" o:gfxdata="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">
@@ -18233,15 +18203,15 @@
           <w:sz w:val="24"/>
           <w:szCs w:val="24"/>
         </w:rPr>
-        <w:t>Tr</w:t>
-      </w:r>
-      <w:r>
-        <w:rPr>
-          <w:rFonts w:ascii="Times New Roman" w:hAnsi="Times New Roman" w:cs="Times New Roman"/>
-          <w:sz w:val="24"/>
-          <w:szCs w:val="24"/>
-        </w:rPr>
-        <w:t>ansformer use learned embedding</w:t>
+        <w:t>The transformer</w:t>
+      </w:r>
+      <w:r>
+        <w:rPr>
+          <w:rFonts w:ascii="Times New Roman" w:hAnsi="Times New Roman" w:cs="Times New Roman"/>
+          <w:sz w:val="24"/>
+          <w:szCs w:val="24"/>
+        </w:rPr>
+        <w:t xml:space="preserve"> use learned embedding</w:t>
       </w:r>
       <w:r>
         <w:rPr>
@@ -18278,7 +18248,39 @@
           <w:sz w:val="24"/>
           <w:szCs w:val="24"/>
         </w:rPr>
-        <w:t xml:space="preserve">. The weights of embedding layer is multiplied by </w:t>
+        <w:t xml:space="preserve">. The weights of </w:t>
+      </w:r>
+      <w:r>
+        <w:rPr>
+          <w:rFonts w:ascii="Times New Roman" w:hAnsi="Times New Roman" w:cs="Times New Roman"/>
+          <w:sz w:val="24"/>
+          <w:szCs w:val="24"/>
+        </w:rPr>
+        <w:t xml:space="preserve">the </w:t>
+      </w:r>
+      <w:r>
+        <w:rPr>
+          <w:rFonts w:ascii="Times New Roman" w:hAnsi="Times New Roman" w:cs="Times New Roman"/>
+          <w:sz w:val="24"/>
+          <w:szCs w:val="24"/>
+        </w:rPr>
+        <w:t xml:space="preserve">embedding layer </w:t>
+      </w:r>
+      <w:r>
+        <w:rPr>
+          <w:rFonts w:ascii="Times New Roman" w:hAnsi="Times New Roman" w:cs="Times New Roman"/>
+          <w:sz w:val="24"/>
+          <w:szCs w:val="24"/>
+        </w:rPr>
+        <w:t>are</w:t>
+      </w:r>
+      <w:r>
+        <w:rPr>
+          <w:rFonts w:ascii="Times New Roman" w:hAnsi="Times New Roman" w:cs="Times New Roman"/>
+          <w:sz w:val="24"/>
+          <w:szCs w:val="24"/>
+        </w:rPr>
+        <w:t xml:space="preserve"> multiplied by </w:t>
       </w:r>
       <m:oMath>
         <m:rad>
@@ -18368,7 +18370,7 @@
           <w:sz w:val="24"/>
           <w:szCs w:val="24"/>
         </w:rPr>
-        <w:t xml:space="preserve"> Before we get the final representations out from the transformer, the output of attention block is passed through a feed forward layer. And since, the transformer doesn’t make use of RNNs and CNNs, the sequence order of the input is not captured. Use of only </w:t>
+        <w:t xml:space="preserve"> Before we get the final representations out from the transformer, the output of </w:t>
       </w:r>
       <w:r>
         <w:rPr>
@@ -18376,8 +18378,136 @@
           <w:sz w:val="24"/>
           <w:szCs w:val="24"/>
         </w:rPr>
+        <w:t xml:space="preserve">the </w:t>
+      </w:r>
+      <w:r>
+        <w:rPr>
+          <w:rFonts w:ascii="Times New Roman" w:eastAsiaTheme="minorEastAsia" w:hAnsi="Times New Roman" w:cs="Times New Roman"/>
+          <w:sz w:val="24"/>
+          <w:szCs w:val="24"/>
+        </w:rPr>
+        <w:t xml:space="preserve">attention block is passed through a </w:t>
+      </w:r>
+      <w:r>
+        <w:rPr>
+          <w:rFonts w:ascii="Times New Roman" w:eastAsiaTheme="minorEastAsia" w:hAnsi="Times New Roman" w:cs="Times New Roman"/>
+          <w:sz w:val="24"/>
+          <w:szCs w:val="24"/>
+        </w:rPr>
+        <w:t>feed-forward</w:t>
+      </w:r>
+      <w:r>
+        <w:rPr>
+          <w:rFonts w:ascii="Times New Roman" w:eastAsiaTheme="minorEastAsia" w:hAnsi="Times New Roman" w:cs="Times New Roman"/>
+          <w:sz w:val="24"/>
+          <w:szCs w:val="24"/>
+        </w:rPr>
+        <w:t xml:space="preserve"> layer. And since the transformer doesn’t make use of RNNs and CNNs, the sequence order of the input is not </w:t>
+      </w:r>
+      <w:r>
+        <w:rPr>
+          <w:rFonts w:ascii="Times New Roman" w:eastAsiaTheme="minorEastAsia" w:hAnsi="Times New Roman" w:cs="Times New Roman"/>
+          <w:sz w:val="24"/>
+          <w:szCs w:val="24"/>
+        </w:rPr>
         <w:lastRenderedPageBreak/>
-        <w:t>weight vectors from embedding layer is similar to use of bag of words, thus we lose an important piece of information. To overcome this, the positional encoding is injected to the input embedding vectors. Transformer make use of sine and cosine functions to compute positional encoding:</w:t>
+        <w:t xml:space="preserve">captured. </w:t>
+      </w:r>
+      <w:r>
+        <w:rPr>
+          <w:rFonts w:ascii="Times New Roman" w:eastAsiaTheme="minorEastAsia" w:hAnsi="Times New Roman" w:cs="Times New Roman"/>
+          <w:sz w:val="24"/>
+          <w:szCs w:val="24"/>
+        </w:rPr>
+        <w:t>The use</w:t>
+      </w:r>
+      <w:r>
+        <w:rPr>
+          <w:rFonts w:ascii="Times New Roman" w:eastAsiaTheme="minorEastAsia" w:hAnsi="Times New Roman" w:cs="Times New Roman"/>
+          <w:sz w:val="24"/>
+          <w:szCs w:val="24"/>
+        </w:rPr>
+        <w:t xml:space="preserve"> of only weight vectors from </w:t>
+      </w:r>
+      <w:r>
+        <w:rPr>
+          <w:rFonts w:ascii="Times New Roman" w:eastAsiaTheme="minorEastAsia" w:hAnsi="Times New Roman" w:cs="Times New Roman"/>
+          <w:sz w:val="24"/>
+          <w:szCs w:val="24"/>
+        </w:rPr>
+        <w:t xml:space="preserve">the </w:t>
+      </w:r>
+      <w:r>
+        <w:rPr>
+          <w:rFonts w:ascii="Times New Roman" w:eastAsiaTheme="minorEastAsia" w:hAnsi="Times New Roman" w:cs="Times New Roman"/>
+          <w:sz w:val="24"/>
+          <w:szCs w:val="24"/>
+        </w:rPr>
+        <w:t xml:space="preserve">embedding layer is similar to </w:t>
+      </w:r>
+      <w:r>
+        <w:rPr>
+          <w:rFonts w:ascii="Times New Roman" w:eastAsiaTheme="minorEastAsia" w:hAnsi="Times New Roman" w:cs="Times New Roman"/>
+          <w:sz w:val="24"/>
+          <w:szCs w:val="24"/>
+        </w:rPr>
+        <w:t xml:space="preserve">the </w:t>
+      </w:r>
+      <w:r>
+        <w:rPr>
+          <w:rFonts w:ascii="Times New Roman" w:eastAsiaTheme="minorEastAsia" w:hAnsi="Times New Roman" w:cs="Times New Roman"/>
+          <w:sz w:val="24"/>
+          <w:szCs w:val="24"/>
+        </w:rPr>
+        <w:t xml:space="preserve">use of </w:t>
+      </w:r>
+      <w:r>
+        <w:rPr>
+          <w:rFonts w:ascii="Times New Roman" w:eastAsiaTheme="minorEastAsia" w:hAnsi="Times New Roman" w:cs="Times New Roman"/>
+          <w:sz w:val="24"/>
+          <w:szCs w:val="24"/>
+        </w:rPr>
+        <w:t xml:space="preserve">a </w:t>
+      </w:r>
+      <w:r>
+        <w:rPr>
+          <w:rFonts w:ascii="Times New Roman" w:eastAsiaTheme="minorEastAsia" w:hAnsi="Times New Roman" w:cs="Times New Roman"/>
+          <w:sz w:val="24"/>
+          <w:szCs w:val="24"/>
+        </w:rPr>
+        <w:t xml:space="preserve">bag of words, thus we lose an important piece of information. To overcome this, the positional encoding is injected </w:t>
+      </w:r>
+      <w:r>
+        <w:rPr>
+          <w:rFonts w:ascii="Times New Roman" w:eastAsiaTheme="minorEastAsia" w:hAnsi="Times New Roman" w:cs="Times New Roman"/>
+          <w:sz w:val="24"/>
+          <w:szCs w:val="24"/>
+        </w:rPr>
+        <w:t>into</w:t>
+      </w:r>
+      <w:r>
+        <w:rPr>
+          <w:rFonts w:ascii="Times New Roman" w:eastAsiaTheme="minorEastAsia" w:hAnsi="Times New Roman" w:cs="Times New Roman"/>
+          <w:sz w:val="24"/>
+          <w:szCs w:val="24"/>
+        </w:rPr>
+        <w:t xml:space="preserve"> the input embedding vectors. Transformer </w:t>
+      </w:r>
+      <w:r>
+        <w:rPr>
+          <w:rFonts w:ascii="Times New Roman" w:eastAsiaTheme="minorEastAsia" w:hAnsi="Times New Roman" w:cs="Times New Roman"/>
+          <w:sz w:val="24"/>
+          <w:szCs w:val="24"/>
+        </w:rPr>
+        <w:t>makes</w:t>
+      </w:r>
+      <w:r>
+        <w:rPr>
+          <w:rFonts w:ascii="Times New Roman" w:eastAsiaTheme="minorEastAsia" w:hAnsi="Times New Roman" w:cs="Times New Roman"/>
+          <w:sz w:val="24"/>
+          <w:szCs w:val="24"/>
+        </w:rPr>
+        <w:t xml:space="preserve"> use of sine and cosine functions to compute positional encoding:</w:t>
       </w:r>
     </w:p>
     <w:p>
@@ -21735,6 +21865,8 @@
         </w:rPr>
         <w:t>.</w:t>
       </w:r>
+      <w:bookmarkStart w:id="27" w:name="_GoBack"/>
+      <w:bookmarkEnd w:id="27"/>
     </w:p>
     <w:p>
       <w:pPr>
@@ -21763,7 +21895,7 @@
         </w:rPr>
         <w:t xml:space="preserve"> </w:t>
       </w:r>
-      <w:bookmarkStart w:id="27" w:name="_Toc140754321"/>
+      <w:bookmarkStart w:id="28" w:name="_Toc140754321"/>
       <w:r>
         <w:rPr>
           <w:rFonts w:ascii="Times New Roman" w:hAnsi="Times New Roman" w:cs="Times New Roman"/>
@@ -21774,7 +21906,7 @@
         </w:rPr>
         <w:t>Pre-training, Fine-tuning, and Training:</w:t>
       </w:r>
-      <w:bookmarkEnd w:id="27"/>
+      <w:bookmarkEnd w:id="28"/>
     </w:p>
     <w:p>
       <w:pPr>
@@ -22019,7 +22151,7 @@
         </w:rPr>
         <w:t xml:space="preserve"> </w:t>
       </w:r>
-      <w:bookmarkStart w:id="28" w:name="_Toc140754322"/>
+      <w:bookmarkStart w:id="29" w:name="_Toc140754322"/>
       <w:r>
         <w:rPr>
           <w:rFonts w:ascii="Times New Roman" w:hAnsi="Times New Roman" w:cs="Times New Roman"/>
@@ -22030,7 +22162,7 @@
         </w:rPr>
         <w:t>Evaluation and Performance Metrics:</w:t>
       </w:r>
-      <w:bookmarkEnd w:id="28"/>
+      <w:bookmarkEnd w:id="29"/>
     </w:p>
     <w:p>
       <w:pPr>
@@ -22445,7 +22577,7 @@
         <w:lastRenderedPageBreak/>
         <w:t xml:space="preserve"> </w:t>
       </w:r>
-      <w:bookmarkStart w:id="29" w:name="_Toc140754323"/>
+      <w:bookmarkStart w:id="30" w:name="_Toc140754323"/>
       <w:r>
         <w:rPr>
           <w:sz w:val="28"/>
@@ -22453,7 +22585,7 @@
         </w:rPr>
         <w:t>Time Schedule:</w:t>
       </w:r>
-      <w:bookmarkEnd w:id="29"/>
+      <w:bookmarkEnd w:id="30"/>
     </w:p>
     <w:tbl>
       <w:tblPr>
@@ -22472,7 +22604,7 @@
         <w:tc>
           <w:tcPr>
             <w:tcW w:w="2790" w:type="dxa"/>
-            <w:vAlign w:val="bottom"/>
+            <w:vAlign w:val="center"/>
           </w:tcPr>
           <w:p>
             <w:pPr>
@@ -22486,7 +22618,7 @@
                 <w:szCs w:val="14"/>
               </w:rPr>
             </w:pPr>
-            <w:bookmarkStart w:id="30" w:name="_Toc140754401"/>
+            <w:bookmarkStart w:id="31" w:name="_Toc140754401"/>
             <w:r>
               <w:rPr>
                 <w:rFonts w:ascii="Times New Roman" w:hAnsi="Times New Roman" w:cs="Times New Roman"/>
@@ -22892,7 +23024,7 @@
           <w:noProof/>
         </w:rPr>
         <w:pict>
-          <v:shape id="_x0000_s1028" type="#_x0000_t75" style="position:absolute;left:0;text-align:left;margin-left:142.25pt;margin-top:2.55pt;width:326.9pt;height:195.05pt;z-index:-251621376;mso-position-horizontal-relative:text;mso-position-vertical-relative:text;mso-width-relative:page;mso-height-relative:page" wrapcoords="-49 -82 -49 21600 21649 21600 21649 -82 -49 -82" stroked="t" strokecolor="black [3213]">
+          <v:shape id="_x0000_s1028" type="#_x0000_t75" style="position:absolute;left:0;text-align:left;margin-left:142.25pt;margin-top:2.55pt;width:326.9pt;height:195.05pt;z-index:-251656704;mso-position-horizontal-relative:text;mso-position-vertical-relative:text;mso-width-relative:page;mso-height-relative:page" wrapcoords="-49 -82 -49 21600 21649 21600 21649 -82 -49 -82" stroked="t" strokecolor="black [3213]">
             <v:imagedata r:id="rId23" o:title="Thesis timeline"/>
             <w10:wrap type="tight"/>
           </v:shape>
@@ -22974,7 +23106,7 @@
         </w:rPr>
         <w:t xml:space="preserve"> Gantt Chart of Time Schedule</w:t>
       </w:r>
-      <w:bookmarkEnd w:id="30"/>
+      <w:bookmarkEnd w:id="31"/>
     </w:p>
     <w:p>
       <w:pPr>
@@ -22989,8 +23121,6 @@
         </w:rPr>
         <w:br w:type="page"/>
       </w:r>
-      <w:bookmarkStart w:id="31" w:name="_GoBack"/>
-      <w:bookmarkEnd w:id="31"/>
     </w:p>
     <w:bookmarkStart w:id="32" w:name="_Toc140754324" w:displacedByCustomXml="next"/>
     <w:sdt>
@@ -25004,7 +25134,7 @@
           <w:rPr>
             <w:noProof/>
           </w:rPr>
-          <w:t>13</w:t>
+          <w:t>16</w:t>
         </w:r>
         <w:r>
           <w:rPr>
@@ -29299,7 +29429,7 @@
 </file>
 
 <file path=customXml/itemProps1.xml><?xml version="1.0" encoding="utf-8"?>
-<ds:datastoreItem xmlns:ds="http://schemas.openxmlformats.org/officeDocument/2006/customXml" ds:itemID="{82D4F58C-9664-460F-B355-53B69F85BB1C}">
+<ds:datastoreItem xmlns:ds="http://schemas.openxmlformats.org/officeDocument/2006/customXml" ds:itemID="{43507F46-8AAD-4EA5-AEF7-6E113E73A136}">
   <ds:schemaRefs>
     <ds:schemaRef ds:uri="http://schemas.openxmlformats.org/officeDocument/2006/bibliography"/>
   </ds:schemaRefs>

</xml_diff>